<commit_message>
Edited and added some files
</commit_message>
<xml_diff>
--- a/Experimentations.docx
+++ b/Experimentations.docx
@@ -1169,6 +1169,14 @@
                 <w:szCs w:val="40"/>
               </w:rPr>
             </w:pPr>
+            <w:r>
+              <w:rPr>
+                <w:rFonts w:ascii="Times New Roman" w:hAnsi="Times New Roman" w:cs="Times New Roman"/>
+                <w:sz w:val="40"/>
+                <w:szCs w:val="40"/>
+              </w:rPr>
+              <w:t>7.</w:t>
+            </w:r>
           </w:p>
         </w:tc>
         <w:tc>
@@ -1185,6 +1193,14 @@
                 <w:szCs w:val="40"/>
               </w:rPr>
             </w:pPr>
+            <w:r>
+              <w:rPr>
+                <w:rFonts w:ascii="Times New Roman" w:hAnsi="Times New Roman" w:cs="Times New Roman"/>
+                <w:sz w:val="40"/>
+                <w:szCs w:val="40"/>
+              </w:rPr>
+              <w:t>Implementing AdaBoost on Breast cancer dataset</w:t>
+            </w:r>
           </w:p>
         </w:tc>
         <w:tc>
@@ -1201,6 +1217,14 @@
                 <w:szCs w:val="40"/>
               </w:rPr>
             </w:pPr>
+            <w:r>
+              <w:rPr>
+                <w:rFonts w:ascii="Times New Roman" w:hAnsi="Times New Roman" w:cs="Times New Roman"/>
+                <w:sz w:val="40"/>
+                <w:szCs w:val="40"/>
+              </w:rPr>
+              <w:t>25-03-2024</w:t>
+            </w:r>
           </w:p>
         </w:tc>
         <w:tc>
@@ -1217,6 +1241,14 @@
                 <w:szCs w:val="40"/>
               </w:rPr>
             </w:pPr>
+            <w:r>
+              <w:rPr>
+                <w:rFonts w:ascii="Times New Roman" w:hAnsi="Times New Roman" w:cs="Times New Roman"/>
+                <w:sz w:val="40"/>
+                <w:szCs w:val="40"/>
+              </w:rPr>
+              <w:t>24</w:t>
+            </w:r>
           </w:p>
         </w:tc>
       </w:tr>
@@ -1238,6 +1270,14 @@
                 <w:szCs w:val="40"/>
               </w:rPr>
             </w:pPr>
+            <w:r>
+              <w:rPr>
+                <w:rFonts w:ascii="Times New Roman" w:hAnsi="Times New Roman" w:cs="Times New Roman"/>
+                <w:sz w:val="40"/>
+                <w:szCs w:val="40"/>
+              </w:rPr>
+              <w:t>8.</w:t>
+            </w:r>
           </w:p>
         </w:tc>
         <w:tc>
@@ -1254,6 +1294,14 @@
                 <w:szCs w:val="40"/>
               </w:rPr>
             </w:pPr>
+            <w:r>
+              <w:rPr>
+                <w:rFonts w:ascii="Times New Roman" w:hAnsi="Times New Roman" w:cs="Times New Roman"/>
+                <w:sz w:val="40"/>
+                <w:szCs w:val="40"/>
+              </w:rPr>
+              <w:t>Linear regression in R</w:t>
+            </w:r>
           </w:p>
         </w:tc>
         <w:tc>
@@ -1270,6 +1318,14 @@
                 <w:szCs w:val="40"/>
               </w:rPr>
             </w:pPr>
+            <w:r>
+              <w:rPr>
+                <w:rFonts w:ascii="Times New Roman" w:hAnsi="Times New Roman" w:cs="Times New Roman"/>
+                <w:sz w:val="40"/>
+                <w:szCs w:val="40"/>
+              </w:rPr>
+              <w:t>10-04-2024</w:t>
+            </w:r>
           </w:p>
         </w:tc>
         <w:tc>
@@ -1286,6 +1342,22 @@
                 <w:szCs w:val="40"/>
               </w:rPr>
             </w:pPr>
+            <w:r>
+              <w:rPr>
+                <w:rFonts w:ascii="Times New Roman" w:hAnsi="Times New Roman" w:cs="Times New Roman"/>
+                <w:sz w:val="40"/>
+                <w:szCs w:val="40"/>
+              </w:rPr>
+              <w:t>2</w:t>
+            </w:r>
+            <w:r>
+              <w:rPr>
+                <w:rFonts w:ascii="Times New Roman" w:hAnsi="Times New Roman" w:cs="Times New Roman"/>
+                <w:sz w:val="40"/>
+                <w:szCs w:val="40"/>
+              </w:rPr>
+              <w:t>6</w:t>
+            </w:r>
           </w:p>
         </w:tc>
       </w:tr>
@@ -1307,6 +1379,14 @@
                 <w:szCs w:val="40"/>
               </w:rPr>
             </w:pPr>
+            <w:r>
+              <w:rPr>
+                <w:rFonts w:ascii="Times New Roman" w:hAnsi="Times New Roman" w:cs="Times New Roman"/>
+                <w:sz w:val="40"/>
+                <w:szCs w:val="40"/>
+              </w:rPr>
+              <w:t>9.</w:t>
+            </w:r>
           </w:p>
         </w:tc>
         <w:tc>
@@ -1323,6 +1403,14 @@
                 <w:szCs w:val="40"/>
               </w:rPr>
             </w:pPr>
+            <w:r>
+              <w:rPr>
+                <w:rFonts w:ascii="Times New Roman" w:hAnsi="Times New Roman" w:cs="Times New Roman"/>
+                <w:sz w:val="40"/>
+                <w:szCs w:val="40"/>
+              </w:rPr>
+              <w:t>K-means Clustering in R</w:t>
+            </w:r>
           </w:p>
         </w:tc>
         <w:tc>
@@ -1339,6 +1427,14 @@
                 <w:szCs w:val="40"/>
               </w:rPr>
             </w:pPr>
+            <w:r>
+              <w:rPr>
+                <w:rFonts w:ascii="Times New Roman" w:hAnsi="Times New Roman" w:cs="Times New Roman"/>
+                <w:sz w:val="40"/>
+                <w:szCs w:val="40"/>
+              </w:rPr>
+              <w:t>10-04-2024</w:t>
+            </w:r>
           </w:p>
         </w:tc>
         <w:tc>
@@ -1355,6 +1451,22 @@
                 <w:szCs w:val="40"/>
               </w:rPr>
             </w:pPr>
+            <w:r>
+              <w:rPr>
+                <w:rFonts w:ascii="Times New Roman" w:hAnsi="Times New Roman" w:cs="Times New Roman"/>
+                <w:sz w:val="40"/>
+                <w:szCs w:val="40"/>
+              </w:rPr>
+              <w:t>2</w:t>
+            </w:r>
+            <w:r>
+              <w:rPr>
+                <w:rFonts w:ascii="Times New Roman" w:hAnsi="Times New Roman" w:cs="Times New Roman"/>
+                <w:sz w:val="40"/>
+                <w:szCs w:val="40"/>
+              </w:rPr>
+              <w:t>8</w:t>
+            </w:r>
           </w:p>
         </w:tc>
       </w:tr>
@@ -1508,7 +1620,6 @@
     </w:p>
     <w:p>
       <w:pPr>
-        <w:jc w:val="center"/>
         <w:rPr>
           <w:rFonts w:ascii="Times New Roman" w:hAnsi="Times New Roman" w:cs="Times New Roman"/>
           <w:sz w:val="40"/>
@@ -3412,86 +3523,129 @@
     </w:p>
     <w:p>
       <w:pPr>
-        <w:jc w:val="both"/>
-        <w:rPr>
-          <w:rFonts w:ascii="Times New Roman" w:hAnsi="Times New Roman" w:cs="Times New Roman"/>
-          <w:sz w:val="28"/>
-          <w:szCs w:val="28"/>
-        </w:rPr>
-      </w:pPr>
-    </w:p>
-    <w:p>
-      <w:pPr>
-        <w:jc w:val="both"/>
-        <w:rPr>
-          <w:rFonts w:ascii="Times New Roman" w:hAnsi="Times New Roman" w:cs="Times New Roman"/>
-          <w:sz w:val="28"/>
-          <w:szCs w:val="28"/>
-        </w:rPr>
-      </w:pPr>
-    </w:p>
-    <w:p>
-      <w:pPr>
-        <w:jc w:val="both"/>
-        <w:rPr>
-          <w:rFonts w:ascii="Times New Roman" w:hAnsi="Times New Roman" w:cs="Times New Roman"/>
-          <w:sz w:val="28"/>
-          <w:szCs w:val="28"/>
-        </w:rPr>
-      </w:pPr>
-    </w:p>
-    <w:p>
-      <w:pPr>
-        <w:jc w:val="both"/>
-        <w:rPr>
-          <w:rFonts w:ascii="Times New Roman" w:hAnsi="Times New Roman" w:cs="Times New Roman"/>
-          <w:sz w:val="28"/>
-          <w:szCs w:val="28"/>
-        </w:rPr>
-      </w:pPr>
-    </w:p>
-    <w:p>
-      <w:pPr>
-        <w:jc w:val="both"/>
-        <w:rPr>
-          <w:rFonts w:ascii="Times New Roman" w:hAnsi="Times New Roman" w:cs="Times New Roman"/>
-          <w:sz w:val="28"/>
-          <w:szCs w:val="28"/>
-        </w:rPr>
-      </w:pPr>
-    </w:p>
-    <w:p>
-      <w:pPr>
-        <w:jc w:val="both"/>
-        <w:rPr>
-          <w:rFonts w:ascii="Times New Roman" w:hAnsi="Times New Roman" w:cs="Times New Roman"/>
-          <w:sz w:val="28"/>
-          <w:szCs w:val="28"/>
-        </w:rPr>
-      </w:pPr>
-    </w:p>
-    <w:p>
-      <w:pPr>
-        <w:jc w:val="both"/>
-        <w:rPr>
-          <w:rFonts w:ascii="Times New Roman" w:hAnsi="Times New Roman" w:cs="Times New Roman"/>
-          <w:sz w:val="28"/>
-          <w:szCs w:val="28"/>
-        </w:rPr>
-      </w:pPr>
-    </w:p>
-    <w:p>
-      <w:pPr>
-        <w:jc w:val="both"/>
-        <w:rPr>
-          <w:rFonts w:ascii="Times New Roman" w:hAnsi="Times New Roman" w:cs="Times New Roman"/>
-          <w:sz w:val="28"/>
-          <w:szCs w:val="28"/>
-        </w:rPr>
-      </w:pPr>
-    </w:p>
-    <w:p>
-      <w:pPr>
+        <w:pStyle w:val="ListParagraph"/>
+        <w:jc w:val="both"/>
+        <w:rPr>
+          <w:rFonts w:ascii="Times New Roman" w:hAnsi="Times New Roman" w:cs="Times New Roman"/>
+          <w:sz w:val="28"/>
+          <w:szCs w:val="28"/>
+        </w:rPr>
+      </w:pPr>
+    </w:p>
+    <w:p>
+      <w:pPr>
+        <w:pStyle w:val="ListParagraph"/>
+        <w:jc w:val="both"/>
+        <w:rPr>
+          <w:rFonts w:ascii="Times New Roman" w:hAnsi="Times New Roman" w:cs="Times New Roman"/>
+          <w:sz w:val="28"/>
+          <w:szCs w:val="28"/>
+        </w:rPr>
+      </w:pPr>
+    </w:p>
+    <w:p>
+      <w:pPr>
+        <w:pStyle w:val="ListParagraph"/>
+        <w:jc w:val="both"/>
+        <w:rPr>
+          <w:rFonts w:ascii="Times New Roman" w:hAnsi="Times New Roman" w:cs="Times New Roman"/>
+          <w:sz w:val="28"/>
+          <w:szCs w:val="28"/>
+        </w:rPr>
+      </w:pPr>
+    </w:p>
+    <w:p>
+      <w:pPr>
+        <w:pStyle w:val="ListParagraph"/>
+        <w:jc w:val="both"/>
+        <w:rPr>
+          <w:rFonts w:ascii="Times New Roman" w:hAnsi="Times New Roman" w:cs="Times New Roman"/>
+          <w:sz w:val="28"/>
+          <w:szCs w:val="28"/>
+        </w:rPr>
+      </w:pPr>
+    </w:p>
+    <w:p>
+      <w:pPr>
+        <w:pStyle w:val="ListParagraph"/>
+        <w:jc w:val="both"/>
+        <w:rPr>
+          <w:rFonts w:ascii="Times New Roman" w:hAnsi="Times New Roman" w:cs="Times New Roman"/>
+          <w:sz w:val="28"/>
+          <w:szCs w:val="28"/>
+        </w:rPr>
+      </w:pPr>
+    </w:p>
+    <w:p>
+      <w:pPr>
+        <w:pStyle w:val="ListParagraph"/>
+        <w:jc w:val="both"/>
+        <w:rPr>
+          <w:rFonts w:ascii="Times New Roman" w:hAnsi="Times New Roman" w:cs="Times New Roman"/>
+          <w:sz w:val="28"/>
+          <w:szCs w:val="28"/>
+        </w:rPr>
+      </w:pPr>
+    </w:p>
+    <w:p>
+      <w:pPr>
+        <w:pStyle w:val="ListParagraph"/>
+        <w:jc w:val="both"/>
+        <w:rPr>
+          <w:rFonts w:ascii="Times New Roman" w:hAnsi="Times New Roman" w:cs="Times New Roman"/>
+          <w:sz w:val="28"/>
+          <w:szCs w:val="28"/>
+        </w:rPr>
+      </w:pPr>
+    </w:p>
+    <w:p>
+      <w:pPr>
+        <w:pStyle w:val="ListParagraph"/>
+        <w:jc w:val="both"/>
+        <w:rPr>
+          <w:rFonts w:ascii="Times New Roman" w:hAnsi="Times New Roman" w:cs="Times New Roman"/>
+          <w:sz w:val="28"/>
+          <w:szCs w:val="28"/>
+        </w:rPr>
+      </w:pPr>
+    </w:p>
+    <w:p>
+      <w:pPr>
+        <w:pStyle w:val="ListParagraph"/>
+        <w:jc w:val="both"/>
+        <w:rPr>
+          <w:rFonts w:ascii="Times New Roman" w:hAnsi="Times New Roman" w:cs="Times New Roman"/>
+          <w:sz w:val="28"/>
+          <w:szCs w:val="28"/>
+        </w:rPr>
+      </w:pPr>
+    </w:p>
+    <w:p>
+      <w:pPr>
+        <w:pStyle w:val="ListParagraph"/>
+        <w:jc w:val="both"/>
+        <w:rPr>
+          <w:rFonts w:ascii="Times New Roman" w:hAnsi="Times New Roman" w:cs="Times New Roman"/>
+          <w:sz w:val="28"/>
+          <w:szCs w:val="28"/>
+        </w:rPr>
+      </w:pPr>
+    </w:p>
+    <w:p>
+      <w:pPr>
+        <w:pStyle w:val="ListParagraph"/>
+        <w:jc w:val="both"/>
+        <w:rPr>
+          <w:rFonts w:ascii="Times New Roman" w:hAnsi="Times New Roman" w:cs="Times New Roman"/>
+          <w:sz w:val="28"/>
+          <w:szCs w:val="28"/>
+        </w:rPr>
+      </w:pPr>
+    </w:p>
+    <w:p>
+      <w:pPr>
+        <w:pStyle w:val="ListParagraph"/>
+        <w:jc w:val="both"/>
         <w:rPr>
           <w:rFonts w:ascii="Times New Roman" w:hAnsi="Times New Roman" w:cs="Times New Roman"/>
           <w:sz w:val="28"/>
@@ -5029,31 +5183,7 @@
           <w:sz w:val="28"/>
           <w:szCs w:val="28"/>
         </w:rPr>
-        <w:t>D</w:t>
-      </w:r>
-      <w:r>
-        <w:rPr>
-          <w:rFonts w:ascii="Times New Roman" w:hAnsi="Times New Roman" w:cs="Times New Roman"/>
-          <w:sz w:val="28"/>
-          <w:szCs w:val="28"/>
-        </w:rPr>
-        <w:t>ataset</w:t>
-      </w:r>
-      <w:r>
-        <w:rPr>
-          <w:rFonts w:ascii="Times New Roman" w:hAnsi="Times New Roman" w:cs="Times New Roman"/>
-          <w:sz w:val="28"/>
-          <w:szCs w:val="28"/>
-        </w:rPr>
-        <w:t xml:space="preserve"> </w:t>
-      </w:r>
-      <w:r>
-        <w:rPr>
-          <w:rFonts w:ascii="Times New Roman" w:hAnsi="Times New Roman" w:cs="Times New Roman"/>
-          <w:sz w:val="28"/>
-          <w:szCs w:val="28"/>
-        </w:rPr>
-        <w:t xml:space="preserve">URL: </w:t>
+        <w:t xml:space="preserve">Dataset URL: </w:t>
       </w:r>
       <w:hyperlink r:id="rId42" w:history="1">
         <w:r>
@@ -6374,6 +6504,7 @@
       <w:r>
         <w:rPr>
           <w:rFonts w:ascii="Times New Roman" w:hAnsi="Times New Roman" w:cs="Times New Roman"/>
+          <w:noProof/>
           <w:sz w:val="28"/>
           <w:szCs w:val="28"/>
         </w:rPr>
@@ -6416,6 +6547,7 @@
       <w:r>
         <w:rPr>
           <w:rFonts w:ascii="Times New Roman" w:hAnsi="Times New Roman" w:cs="Times New Roman"/>
+          <w:noProof/>
           <w:sz w:val="28"/>
           <w:szCs w:val="28"/>
         </w:rPr>
@@ -6458,6 +6590,7 @@
       <w:r>
         <w:rPr>
           <w:rFonts w:ascii="Times New Roman" w:hAnsi="Times New Roman" w:cs="Times New Roman"/>
+          <w:noProof/>
           <w:sz w:val="28"/>
           <w:szCs w:val="28"/>
         </w:rPr>
@@ -6500,6 +6633,7 @@
       <w:r>
         <w:rPr>
           <w:rFonts w:ascii="Times New Roman" w:hAnsi="Times New Roman" w:cs="Times New Roman"/>
+          <w:noProof/>
           <w:sz w:val="28"/>
           <w:szCs w:val="28"/>
         </w:rPr>
@@ -6542,6 +6676,7 @@
       <w:r>
         <w:rPr>
           <w:rFonts w:ascii="Times New Roman" w:hAnsi="Times New Roman" w:cs="Times New Roman"/>
+          <w:noProof/>
           <w:sz w:val="28"/>
           <w:szCs w:val="28"/>
         </w:rPr>
@@ -6585,6 +6720,7 @@
       <w:r>
         <w:rPr>
           <w:rFonts w:ascii="Times New Roman" w:hAnsi="Times New Roman" w:cs="Times New Roman"/>
+          <w:noProof/>
           <w:sz w:val="28"/>
           <w:szCs w:val="28"/>
         </w:rPr>
@@ -6627,6 +6763,7 @@
       <w:r>
         <w:rPr>
           <w:rFonts w:ascii="Times New Roman" w:hAnsi="Times New Roman" w:cs="Times New Roman"/>
+          <w:noProof/>
           <w:sz w:val="28"/>
           <w:szCs w:val="28"/>
         </w:rPr>
@@ -6669,6 +6806,7 @@
       <w:r>
         <w:rPr>
           <w:rFonts w:ascii="Times New Roman" w:hAnsi="Times New Roman" w:cs="Times New Roman"/>
+          <w:noProof/>
           <w:sz w:val="28"/>
           <w:szCs w:val="28"/>
         </w:rPr>
@@ -6711,6 +6849,7 @@
       <w:r>
         <w:rPr>
           <w:rFonts w:ascii="Times New Roman" w:hAnsi="Times New Roman" w:cs="Times New Roman"/>
+          <w:noProof/>
           <w:sz w:val="28"/>
           <w:szCs w:val="28"/>
         </w:rPr>
@@ -6805,39 +6944,7 @@
           <w:sz w:val="28"/>
           <w:szCs w:val="28"/>
         </w:rPr>
-        <w:t>Based on the</w:t>
-      </w:r>
-      <w:r>
-        <w:rPr>
-          <w:rFonts w:ascii="Times New Roman" w:hAnsi="Times New Roman" w:cs="Times New Roman"/>
-          <w:sz w:val="28"/>
-          <w:szCs w:val="28"/>
-        </w:rPr>
-        <w:t xml:space="preserve"> </w:t>
-      </w:r>
-      <w:r>
-        <w:rPr>
-          <w:rFonts w:ascii="Times New Roman" w:hAnsi="Times New Roman" w:cs="Times New Roman"/>
-          <w:sz w:val="28"/>
-          <w:szCs w:val="28"/>
-        </w:rPr>
-        <w:t xml:space="preserve">confusion matrix and performance metrics, here's an interpretation of the model's </w:t>
-      </w:r>
-      <w:r>
-        <w:rPr>
-          <w:rFonts w:ascii="Times New Roman" w:hAnsi="Times New Roman" w:cs="Times New Roman"/>
-          <w:sz w:val="28"/>
-          <w:szCs w:val="28"/>
-        </w:rPr>
-        <w:t>behaviour</w:t>
-      </w:r>
-      <w:r>
-        <w:rPr>
-          <w:rFonts w:ascii="Times New Roman" w:hAnsi="Times New Roman" w:cs="Times New Roman"/>
-          <w:sz w:val="28"/>
-          <w:szCs w:val="28"/>
-        </w:rPr>
-        <w:t xml:space="preserve"> on the dataset:</w:t>
+        <w:t>Based on the confusion matrix and performance metrics, here's an interpretation of the model's behaviour on the dataset:</w:t>
       </w:r>
     </w:p>
     <w:p>
@@ -7254,8 +7361,1780 @@
         </w:rPr>
       </w:pPr>
     </w:p>
+    <w:p>
+      <w:pPr>
+        <w:rPr>
+          <w:rFonts w:ascii="Times New Roman" w:hAnsi="Times New Roman" w:cs="Times New Roman"/>
+          <w:sz w:val="28"/>
+          <w:szCs w:val="28"/>
+        </w:rPr>
+      </w:pPr>
+    </w:p>
+    <w:p>
+      <w:pPr>
+        <w:rPr>
+          <w:rFonts w:ascii="Times New Roman" w:hAnsi="Times New Roman" w:cs="Times New Roman"/>
+          <w:sz w:val="28"/>
+          <w:szCs w:val="28"/>
+        </w:rPr>
+      </w:pPr>
+    </w:p>
+    <w:p>
+      <w:pPr>
+        <w:rPr>
+          <w:rFonts w:ascii="Times New Roman" w:hAnsi="Times New Roman" w:cs="Times New Roman"/>
+          <w:sz w:val="28"/>
+          <w:szCs w:val="28"/>
+        </w:rPr>
+      </w:pPr>
+    </w:p>
+    <w:p>
+      <w:pPr>
+        <w:rPr>
+          <w:rFonts w:ascii="Times New Roman" w:hAnsi="Times New Roman" w:cs="Times New Roman"/>
+          <w:sz w:val="28"/>
+          <w:szCs w:val="28"/>
+        </w:rPr>
+      </w:pPr>
+    </w:p>
+    <w:p>
+      <w:pPr>
+        <w:rPr>
+          <w:rFonts w:ascii="Times New Roman" w:hAnsi="Times New Roman" w:cs="Times New Roman"/>
+          <w:sz w:val="28"/>
+          <w:szCs w:val="28"/>
+        </w:rPr>
+      </w:pPr>
+    </w:p>
+    <w:p>
+      <w:pPr>
+        <w:rPr>
+          <w:rFonts w:ascii="Times New Roman" w:hAnsi="Times New Roman" w:cs="Times New Roman"/>
+          <w:sz w:val="28"/>
+          <w:szCs w:val="28"/>
+        </w:rPr>
+      </w:pPr>
+    </w:p>
+    <w:p>
+      <w:pPr>
+        <w:rPr>
+          <w:rFonts w:ascii="Times New Roman" w:hAnsi="Times New Roman" w:cs="Times New Roman"/>
+          <w:sz w:val="28"/>
+          <w:szCs w:val="28"/>
+        </w:rPr>
+      </w:pPr>
+    </w:p>
+    <w:p>
+      <w:pPr>
+        <w:rPr>
+          <w:rFonts w:ascii="Times New Roman" w:hAnsi="Times New Roman" w:cs="Times New Roman"/>
+          <w:sz w:val="28"/>
+          <w:szCs w:val="28"/>
+        </w:rPr>
+      </w:pPr>
+    </w:p>
+    <w:p>
+      <w:pPr>
+        <w:rPr>
+          <w:rFonts w:ascii="Times New Roman" w:hAnsi="Times New Roman" w:cs="Times New Roman"/>
+          <w:sz w:val="28"/>
+          <w:szCs w:val="28"/>
+        </w:rPr>
+      </w:pPr>
+    </w:p>
+    <w:p>
+      <w:pPr>
+        <w:rPr>
+          <w:rFonts w:ascii="Times New Roman" w:hAnsi="Times New Roman" w:cs="Times New Roman"/>
+          <w:sz w:val="28"/>
+          <w:szCs w:val="28"/>
+        </w:rPr>
+      </w:pPr>
+    </w:p>
+    <w:p>
+      <w:pPr>
+        <w:rPr>
+          <w:rFonts w:ascii="Times New Roman" w:hAnsi="Times New Roman" w:cs="Times New Roman"/>
+          <w:sz w:val="28"/>
+          <w:szCs w:val="28"/>
+        </w:rPr>
+      </w:pPr>
+    </w:p>
+    <w:p>
+      <w:pPr>
+        <w:rPr>
+          <w:rFonts w:ascii="Times New Roman" w:hAnsi="Times New Roman" w:cs="Times New Roman"/>
+          <w:sz w:val="28"/>
+          <w:szCs w:val="28"/>
+        </w:rPr>
+      </w:pPr>
+    </w:p>
+    <w:p>
+      <w:pPr>
+        <w:rPr>
+          <w:rFonts w:ascii="Times New Roman" w:hAnsi="Times New Roman" w:cs="Times New Roman"/>
+          <w:sz w:val="28"/>
+          <w:szCs w:val="28"/>
+        </w:rPr>
+      </w:pPr>
+    </w:p>
+    <w:p>
+      <w:pPr>
+        <w:rPr>
+          <w:rFonts w:ascii="Times New Roman" w:hAnsi="Times New Roman" w:cs="Times New Roman"/>
+          <w:sz w:val="28"/>
+          <w:szCs w:val="28"/>
+        </w:rPr>
+      </w:pPr>
+    </w:p>
+    <w:p>
+      <w:pPr>
+        <w:rPr>
+          <w:rFonts w:ascii="Times New Roman" w:hAnsi="Times New Roman" w:cs="Times New Roman"/>
+          <w:sz w:val="28"/>
+          <w:szCs w:val="28"/>
+        </w:rPr>
+      </w:pPr>
+    </w:p>
+    <w:p>
+      <w:pPr>
+        <w:rPr>
+          <w:rFonts w:ascii="Times New Roman" w:hAnsi="Times New Roman" w:cs="Times New Roman"/>
+          <w:sz w:val="28"/>
+          <w:szCs w:val="28"/>
+        </w:rPr>
+      </w:pPr>
+    </w:p>
+    <w:p>
+      <w:pPr>
+        <w:rPr>
+          <w:rFonts w:ascii="Times New Roman" w:hAnsi="Times New Roman" w:cs="Times New Roman"/>
+          <w:sz w:val="28"/>
+          <w:szCs w:val="28"/>
+        </w:rPr>
+      </w:pPr>
+    </w:p>
+    <w:p>
+      <w:pPr>
+        <w:rPr>
+          <w:rFonts w:ascii="Times New Roman" w:hAnsi="Times New Roman" w:cs="Times New Roman"/>
+          <w:sz w:val="28"/>
+          <w:szCs w:val="28"/>
+        </w:rPr>
+      </w:pPr>
+    </w:p>
+    <w:p>
+      <w:pPr>
+        <w:rPr>
+          <w:rFonts w:ascii="Times New Roman" w:hAnsi="Times New Roman" w:cs="Times New Roman"/>
+          <w:sz w:val="28"/>
+          <w:szCs w:val="28"/>
+        </w:rPr>
+      </w:pPr>
+    </w:p>
+    <w:p>
+      <w:pPr>
+        <w:rPr>
+          <w:rFonts w:ascii="Times New Roman" w:hAnsi="Times New Roman" w:cs="Times New Roman"/>
+          <w:sz w:val="28"/>
+          <w:szCs w:val="28"/>
+        </w:rPr>
+      </w:pPr>
+    </w:p>
+    <w:p>
+      <w:pPr>
+        <w:rPr>
+          <w:rFonts w:ascii="Times New Roman" w:hAnsi="Times New Roman" w:cs="Times New Roman"/>
+          <w:sz w:val="28"/>
+          <w:szCs w:val="28"/>
+        </w:rPr>
+      </w:pPr>
+    </w:p>
+    <w:p>
+      <w:pPr>
+        <w:jc w:val="center"/>
+        <w:rPr>
+          <w:rFonts w:ascii="Times New Roman" w:hAnsi="Times New Roman" w:cs="Times New Roman"/>
+          <w:sz w:val="28"/>
+          <w:szCs w:val="28"/>
+        </w:rPr>
+      </w:pPr>
+      <w:r>
+        <w:rPr>
+          <w:rFonts w:ascii="Times New Roman" w:hAnsi="Times New Roman" w:cs="Times New Roman"/>
+          <w:sz w:val="28"/>
+          <w:szCs w:val="28"/>
+        </w:rPr>
+        <w:lastRenderedPageBreak/>
+        <w:t>Experiment 7</w:t>
+      </w:r>
+    </w:p>
+    <w:p>
+      <w:pPr>
+        <w:rPr>
+          <w:rFonts w:ascii="Times New Roman" w:hAnsi="Times New Roman" w:cs="Times New Roman"/>
+          <w:sz w:val="28"/>
+          <w:szCs w:val="28"/>
+        </w:rPr>
+      </w:pPr>
+      <w:r>
+        <w:rPr>
+          <w:rFonts w:ascii="Times New Roman" w:hAnsi="Times New Roman" w:cs="Times New Roman"/>
+          <w:sz w:val="28"/>
+          <w:szCs w:val="28"/>
+        </w:rPr>
+        <w:t>AdaBoost Classifier on Breast cancer dataset:</w:t>
+      </w:r>
+    </w:p>
+    <w:p>
+      <w:pPr>
+        <w:rPr>
+          <w:rFonts w:ascii="Times New Roman" w:hAnsi="Times New Roman" w:cs="Times New Roman"/>
+          <w:noProof/>
+        </w:rPr>
+      </w:pPr>
+      <w:r>
+        <w:rPr>
+          <w:rFonts w:ascii="Times New Roman" w:hAnsi="Times New Roman" w:cs="Times New Roman"/>
+          <w:sz w:val="28"/>
+          <w:szCs w:val="28"/>
+        </w:rPr>
+        <w:drawing>
+          <wp:inline distT="0" distB="0" distL="0" distR="0" wp14:anchorId="09D2A473" wp14:editId="732F4739">
+            <wp:extent cx="5731510" cy="1938655"/>
+            <wp:effectExtent l="0" t="0" r="2540" b="4445"/>
+            <wp:docPr id="36" name="Picture 36"/>
+            <wp:cNvGraphicFramePr>
+              <a:graphicFrameLocks xmlns:a="http://schemas.openxmlformats.org/drawingml/2006/main" noChangeAspect="1"/>
+            </wp:cNvGraphicFramePr>
+            <a:graphic xmlns:a="http://schemas.openxmlformats.org/drawingml/2006/main">
+              <a:graphicData uri="http://schemas.openxmlformats.org/drawingml/2006/picture">
+                <pic:pic xmlns:pic="http://schemas.openxmlformats.org/drawingml/2006/picture">
+                  <pic:nvPicPr>
+                    <pic:cNvPr id="1" name=""/>
+                    <pic:cNvPicPr/>
+                  </pic:nvPicPr>
+                  <pic:blipFill>
+                    <a:blip r:embed="rId64"/>
+                    <a:stretch>
+                      <a:fillRect/>
+                    </a:stretch>
+                  </pic:blipFill>
+                  <pic:spPr>
+                    <a:xfrm>
+                      <a:off x="0" y="0"/>
+                      <a:ext cx="5731510" cy="1938655"/>
+                    </a:xfrm>
+                    <a:prstGeom prst="rect">
+                      <a:avLst/>
+                    </a:prstGeom>
+                  </pic:spPr>
+                </pic:pic>
+              </a:graphicData>
+            </a:graphic>
+          </wp:inline>
+        </w:drawing>
+      </w:r>
+      <w:r>
+        <w:rPr>
+          <w:rFonts w:ascii="Times New Roman" w:hAnsi="Times New Roman" w:cs="Times New Roman"/>
+          <w:noProof/>
+        </w:rPr>
+        <w:t xml:space="preserve"> </w:t>
+      </w:r>
+      <w:r>
+        <w:rPr>
+          <w:rFonts w:ascii="Times New Roman" w:hAnsi="Times New Roman" w:cs="Times New Roman"/>
+          <w:sz w:val="28"/>
+          <w:szCs w:val="28"/>
+        </w:rPr>
+        <w:drawing>
+          <wp:inline distT="0" distB="0" distL="0" distR="0" wp14:anchorId="376A63A1" wp14:editId="6A31AD9E">
+            <wp:extent cx="5731510" cy="2313305"/>
+            <wp:effectExtent l="0" t="0" r="2540" b="0"/>
+            <wp:docPr id="37" name="Picture 37"/>
+            <wp:cNvGraphicFramePr>
+              <a:graphicFrameLocks xmlns:a="http://schemas.openxmlformats.org/drawingml/2006/main" noChangeAspect="1"/>
+            </wp:cNvGraphicFramePr>
+            <a:graphic xmlns:a="http://schemas.openxmlformats.org/drawingml/2006/main">
+              <a:graphicData uri="http://schemas.openxmlformats.org/drawingml/2006/picture">
+                <pic:pic xmlns:pic="http://schemas.openxmlformats.org/drawingml/2006/picture">
+                  <pic:nvPicPr>
+                    <pic:cNvPr id="1" name=""/>
+                    <pic:cNvPicPr/>
+                  </pic:nvPicPr>
+                  <pic:blipFill>
+                    <a:blip r:embed="rId65"/>
+                    <a:stretch>
+                      <a:fillRect/>
+                    </a:stretch>
+                  </pic:blipFill>
+                  <pic:spPr>
+                    <a:xfrm>
+                      <a:off x="0" y="0"/>
+                      <a:ext cx="5731510" cy="2313305"/>
+                    </a:xfrm>
+                    <a:prstGeom prst="rect">
+                      <a:avLst/>
+                    </a:prstGeom>
+                  </pic:spPr>
+                </pic:pic>
+              </a:graphicData>
+            </a:graphic>
+          </wp:inline>
+        </w:drawing>
+      </w:r>
+      <w:r>
+        <w:rPr>
+          <w:rFonts w:ascii="Times New Roman" w:hAnsi="Times New Roman" w:cs="Times New Roman"/>
+          <w:noProof/>
+        </w:rPr>
+        <w:t xml:space="preserve"> </w:t>
+      </w:r>
+      <w:r>
+        <w:rPr>
+          <w:rFonts w:ascii="Times New Roman" w:hAnsi="Times New Roman" w:cs="Times New Roman"/>
+          <w:noProof/>
+        </w:rPr>
+        <w:drawing>
+          <wp:inline distT="0" distB="0" distL="0" distR="0" wp14:anchorId="5EBEC8E4" wp14:editId="15F1599E">
+            <wp:extent cx="5731510" cy="2553335"/>
+            <wp:effectExtent l="0" t="0" r="2540" b="0"/>
+            <wp:docPr id="38" name="Picture 38"/>
+            <wp:cNvGraphicFramePr>
+              <a:graphicFrameLocks xmlns:a="http://schemas.openxmlformats.org/drawingml/2006/main" noChangeAspect="1"/>
+            </wp:cNvGraphicFramePr>
+            <a:graphic xmlns:a="http://schemas.openxmlformats.org/drawingml/2006/main">
+              <a:graphicData uri="http://schemas.openxmlformats.org/drawingml/2006/picture">
+                <pic:pic xmlns:pic="http://schemas.openxmlformats.org/drawingml/2006/picture">
+                  <pic:nvPicPr>
+                    <pic:cNvPr id="1" name=""/>
+                    <pic:cNvPicPr/>
+                  </pic:nvPicPr>
+                  <pic:blipFill>
+                    <a:blip r:embed="rId66"/>
+                    <a:stretch>
+                      <a:fillRect/>
+                    </a:stretch>
+                  </pic:blipFill>
+                  <pic:spPr>
+                    <a:xfrm>
+                      <a:off x="0" y="0"/>
+                      <a:ext cx="5731510" cy="2553335"/>
+                    </a:xfrm>
+                    <a:prstGeom prst="rect">
+                      <a:avLst/>
+                    </a:prstGeom>
+                  </pic:spPr>
+                </pic:pic>
+              </a:graphicData>
+            </a:graphic>
+          </wp:inline>
+        </w:drawing>
+      </w:r>
+    </w:p>
+    <w:p>
+      <w:pPr>
+        <w:rPr>
+          <w:rFonts w:ascii="Times New Roman" w:hAnsi="Times New Roman" w:cs="Times New Roman"/>
+          <w:noProof/>
+        </w:rPr>
+      </w:pPr>
+    </w:p>
+    <w:p>
+      <w:pPr>
+        <w:rPr>
+          <w:rFonts w:ascii="Times New Roman" w:hAnsi="Times New Roman" w:cs="Times New Roman"/>
+          <w:noProof/>
+        </w:rPr>
+      </w:pPr>
+    </w:p>
+    <w:p>
+      <w:pPr>
+        <w:rPr>
+          <w:rFonts w:ascii="Times New Roman" w:hAnsi="Times New Roman" w:cs="Times New Roman"/>
+          <w:noProof/>
+        </w:rPr>
+      </w:pPr>
+    </w:p>
+    <w:p>
+      <w:pPr>
+        <w:rPr>
+          <w:rFonts w:ascii="Times New Roman" w:hAnsi="Times New Roman" w:cs="Times New Roman"/>
+          <w:noProof/>
+        </w:rPr>
+      </w:pPr>
+    </w:p>
+    <w:p>
+      <w:pPr>
+        <w:rPr>
+          <w:rFonts w:ascii="Times New Roman" w:hAnsi="Times New Roman" w:cs="Times New Roman"/>
+          <w:b/>
+          <w:bCs/>
+          <w:noProof/>
+          <w:sz w:val="28"/>
+          <w:szCs w:val="28"/>
+        </w:rPr>
+      </w:pPr>
+      <w:r>
+        <w:rPr>
+          <w:rFonts w:ascii="Times New Roman" w:hAnsi="Times New Roman" w:cs="Times New Roman"/>
+          <w:b/>
+          <w:bCs/>
+          <w:noProof/>
+          <w:sz w:val="28"/>
+          <w:szCs w:val="28"/>
+        </w:rPr>
+        <w:lastRenderedPageBreak/>
+        <w:t>Interpretation:</w:t>
+      </w:r>
+    </w:p>
+    <w:p>
+      <w:pPr>
+        <w:rPr>
+          <w:rFonts w:ascii="Times New Roman" w:hAnsi="Times New Roman" w:cs="Times New Roman"/>
+          <w:sz w:val="28"/>
+          <w:szCs w:val="28"/>
+        </w:rPr>
+      </w:pPr>
+      <w:r>
+        <w:rPr>
+          <w:rFonts w:ascii="Times New Roman" w:hAnsi="Times New Roman" w:cs="Times New Roman"/>
+          <w:sz w:val="28"/>
+          <w:szCs w:val="28"/>
+        </w:rPr>
+        <w:t>Based on the confusion matrix and accuracy, your AdaBoost classifier seems to be performing very well. Here's a breakdown:</w:t>
+      </w:r>
+    </w:p>
+    <w:p>
+      <w:pPr>
+        <w:pStyle w:val="ListParagraph"/>
+        <w:numPr>
+          <w:ilvl w:val="0"/>
+          <w:numId w:val="22"/>
+        </w:numPr>
+        <w:rPr>
+          <w:rFonts w:ascii="Times New Roman" w:hAnsi="Times New Roman" w:cs="Times New Roman"/>
+          <w:sz w:val="28"/>
+          <w:szCs w:val="28"/>
+        </w:rPr>
+      </w:pPr>
+      <w:r>
+        <w:rPr>
+          <w:rFonts w:ascii="Times New Roman" w:hAnsi="Times New Roman" w:cs="Times New Roman"/>
+          <w:sz w:val="28"/>
+          <w:szCs w:val="28"/>
+        </w:rPr>
+        <w:t>High True Positives (85) and True Negatives (52): This indicates the classifier effectively identified most of the actual positive and negative instances.</w:t>
+      </w:r>
+    </w:p>
+    <w:p>
+      <w:pPr>
+        <w:pStyle w:val="ListParagraph"/>
+        <w:numPr>
+          <w:ilvl w:val="0"/>
+          <w:numId w:val="22"/>
+        </w:numPr>
+        <w:rPr>
+          <w:rFonts w:ascii="Times New Roman" w:hAnsi="Times New Roman" w:cs="Times New Roman"/>
+          <w:sz w:val="28"/>
+          <w:szCs w:val="28"/>
+        </w:rPr>
+      </w:pPr>
+      <w:r>
+        <w:rPr>
+          <w:rFonts w:ascii="Times New Roman" w:hAnsi="Times New Roman" w:cs="Times New Roman"/>
+          <w:sz w:val="28"/>
+          <w:szCs w:val="28"/>
+        </w:rPr>
+        <w:t>Low False Positives (3) and False Negatives (3): The low number of misclassified instances suggests the classifier generalizes well and doesn't overfit to the training data.</w:t>
+      </w:r>
+    </w:p>
+    <w:p>
+      <w:pPr>
+        <w:rPr>
+          <w:rFonts w:ascii="Times New Roman" w:hAnsi="Times New Roman" w:cs="Times New Roman"/>
+          <w:sz w:val="28"/>
+          <w:szCs w:val="28"/>
+        </w:rPr>
+      </w:pPr>
+      <w:r>
+        <w:rPr>
+          <w:rFonts w:ascii="Times New Roman" w:hAnsi="Times New Roman" w:cs="Times New Roman"/>
+          <w:sz w:val="28"/>
+          <w:szCs w:val="28"/>
+        </w:rPr>
+        <w:t>Overall, your AdaBoost classifier demonstrates a high level of accuracy in distinguishing between the positive and negative classes based on the provided confusion matrix and accuracy.</w:t>
+      </w:r>
+    </w:p>
+    <w:p>
+      <w:pPr>
+        <w:rPr>
+          <w:rFonts w:ascii="Times New Roman" w:hAnsi="Times New Roman" w:cs="Times New Roman"/>
+          <w:sz w:val="28"/>
+          <w:szCs w:val="28"/>
+        </w:rPr>
+      </w:pPr>
+    </w:p>
+    <w:p>
+      <w:pPr>
+        <w:rPr>
+          <w:rFonts w:ascii="Times New Roman" w:hAnsi="Times New Roman" w:cs="Times New Roman"/>
+          <w:sz w:val="28"/>
+          <w:szCs w:val="28"/>
+        </w:rPr>
+      </w:pPr>
+    </w:p>
+    <w:p>
+      <w:pPr>
+        <w:rPr>
+          <w:rFonts w:ascii="Times New Roman" w:hAnsi="Times New Roman" w:cs="Times New Roman"/>
+          <w:sz w:val="28"/>
+          <w:szCs w:val="28"/>
+        </w:rPr>
+      </w:pPr>
+    </w:p>
+    <w:p>
+      <w:pPr>
+        <w:rPr>
+          <w:rFonts w:ascii="Times New Roman" w:hAnsi="Times New Roman" w:cs="Times New Roman"/>
+          <w:sz w:val="28"/>
+          <w:szCs w:val="28"/>
+        </w:rPr>
+      </w:pPr>
+    </w:p>
+    <w:p>
+      <w:pPr>
+        <w:rPr>
+          <w:rFonts w:ascii="Times New Roman" w:hAnsi="Times New Roman" w:cs="Times New Roman"/>
+          <w:sz w:val="28"/>
+          <w:szCs w:val="28"/>
+        </w:rPr>
+      </w:pPr>
+    </w:p>
+    <w:p>
+      <w:pPr>
+        <w:rPr>
+          <w:rFonts w:ascii="Times New Roman" w:hAnsi="Times New Roman" w:cs="Times New Roman"/>
+          <w:sz w:val="28"/>
+          <w:szCs w:val="28"/>
+        </w:rPr>
+      </w:pPr>
+    </w:p>
+    <w:p>
+      <w:pPr>
+        <w:rPr>
+          <w:rFonts w:ascii="Times New Roman" w:hAnsi="Times New Roman" w:cs="Times New Roman"/>
+          <w:sz w:val="28"/>
+          <w:szCs w:val="28"/>
+        </w:rPr>
+      </w:pPr>
+    </w:p>
+    <w:p>
+      <w:pPr>
+        <w:rPr>
+          <w:rFonts w:ascii="Times New Roman" w:hAnsi="Times New Roman" w:cs="Times New Roman"/>
+          <w:sz w:val="28"/>
+          <w:szCs w:val="28"/>
+        </w:rPr>
+      </w:pPr>
+    </w:p>
+    <w:p>
+      <w:pPr>
+        <w:rPr>
+          <w:rFonts w:ascii="Times New Roman" w:hAnsi="Times New Roman" w:cs="Times New Roman"/>
+          <w:sz w:val="28"/>
+          <w:szCs w:val="28"/>
+        </w:rPr>
+      </w:pPr>
+    </w:p>
+    <w:p>
+      <w:pPr>
+        <w:rPr>
+          <w:rFonts w:ascii="Times New Roman" w:hAnsi="Times New Roman" w:cs="Times New Roman"/>
+          <w:sz w:val="28"/>
+          <w:szCs w:val="28"/>
+        </w:rPr>
+      </w:pPr>
+    </w:p>
+    <w:p>
+      <w:pPr>
+        <w:rPr>
+          <w:rFonts w:ascii="Times New Roman" w:hAnsi="Times New Roman" w:cs="Times New Roman"/>
+          <w:sz w:val="28"/>
+          <w:szCs w:val="28"/>
+        </w:rPr>
+      </w:pPr>
+    </w:p>
+    <w:p>
+      <w:pPr>
+        <w:rPr>
+          <w:rFonts w:ascii="Times New Roman" w:hAnsi="Times New Roman" w:cs="Times New Roman"/>
+          <w:sz w:val="28"/>
+          <w:szCs w:val="28"/>
+        </w:rPr>
+      </w:pPr>
+    </w:p>
+    <w:p>
+      <w:pPr>
+        <w:rPr>
+          <w:rFonts w:ascii="Times New Roman" w:hAnsi="Times New Roman" w:cs="Times New Roman"/>
+          <w:sz w:val="28"/>
+          <w:szCs w:val="28"/>
+        </w:rPr>
+      </w:pPr>
+    </w:p>
+    <w:p>
+      <w:pPr>
+        <w:rPr>
+          <w:rFonts w:ascii="Times New Roman" w:hAnsi="Times New Roman" w:cs="Times New Roman"/>
+          <w:sz w:val="28"/>
+          <w:szCs w:val="28"/>
+        </w:rPr>
+      </w:pPr>
+    </w:p>
+    <w:p>
+      <w:pPr>
+        <w:rPr>
+          <w:rFonts w:ascii="Times New Roman" w:hAnsi="Times New Roman" w:cs="Times New Roman"/>
+          <w:sz w:val="28"/>
+          <w:szCs w:val="28"/>
+        </w:rPr>
+      </w:pPr>
+    </w:p>
+    <w:p>
+      <w:pPr>
+        <w:rPr>
+          <w:rFonts w:ascii="Times New Roman" w:hAnsi="Times New Roman" w:cs="Times New Roman"/>
+          <w:sz w:val="28"/>
+          <w:szCs w:val="28"/>
+        </w:rPr>
+      </w:pPr>
+    </w:p>
+    <w:p>
+      <w:pPr>
+        <w:rPr>
+          <w:rFonts w:ascii="Times New Roman" w:hAnsi="Times New Roman" w:cs="Times New Roman"/>
+          <w:sz w:val="28"/>
+          <w:szCs w:val="28"/>
+        </w:rPr>
+      </w:pPr>
+    </w:p>
+    <w:p>
+      <w:pPr>
+        <w:rPr>
+          <w:rFonts w:ascii="Times New Roman" w:hAnsi="Times New Roman" w:cs="Times New Roman"/>
+          <w:sz w:val="28"/>
+          <w:szCs w:val="28"/>
+        </w:rPr>
+      </w:pPr>
+    </w:p>
+    <w:p>
+      <w:pPr>
+        <w:jc w:val="center"/>
+        <w:rPr>
+          <w:rFonts w:ascii="Times New Roman" w:hAnsi="Times New Roman" w:cs="Times New Roman"/>
+          <w:sz w:val="28"/>
+          <w:szCs w:val="28"/>
+        </w:rPr>
+      </w:pPr>
+      <w:r>
+        <w:rPr>
+          <w:rFonts w:ascii="Times New Roman" w:hAnsi="Times New Roman" w:cs="Times New Roman"/>
+          <w:sz w:val="28"/>
+          <w:szCs w:val="28"/>
+        </w:rPr>
+        <w:lastRenderedPageBreak/>
+        <w:t>Experiment 8</w:t>
+      </w:r>
+    </w:p>
+    <w:p>
+      <w:pPr>
+        <w:rPr>
+          <w:rFonts w:ascii="Times New Roman" w:hAnsi="Times New Roman" w:cs="Times New Roman"/>
+          <w:sz w:val="28"/>
+          <w:szCs w:val="28"/>
+        </w:rPr>
+      </w:pPr>
+      <w:r>
+        <w:rPr>
+          <w:rFonts w:ascii="Times New Roman" w:hAnsi="Times New Roman" w:cs="Times New Roman"/>
+          <w:sz w:val="28"/>
+          <w:szCs w:val="28"/>
+        </w:rPr>
+        <w:t>Linear Regression in R:</w:t>
+      </w:r>
+    </w:p>
+    <w:p>
+      <w:pPr>
+        <w:rPr>
+          <w:rFonts w:ascii="Times New Roman" w:hAnsi="Times New Roman" w:cs="Times New Roman"/>
+          <w:sz w:val="28"/>
+          <w:szCs w:val="28"/>
+        </w:rPr>
+      </w:pPr>
+      <w:r>
+        <w:rPr>
+          <w:rFonts w:ascii="Times New Roman" w:hAnsi="Times New Roman" w:cs="Times New Roman"/>
+          <w:sz w:val="28"/>
+          <w:szCs w:val="28"/>
+        </w:rPr>
+        <w:t>Dataset: https://ocw.mit.edu/courses/15-097-prediction-machine-learning-and-statistics-spring-2012/resources/</w:t>
+      </w:r>
+      <w:r>
+        <w:rPr>
+          <w:rFonts w:ascii="Times New Roman" w:hAnsi="Times New Roman" w:cs="Times New Roman"/>
+          <w:sz w:val="28"/>
+          <w:szCs w:val="28"/>
+        </w:rPr>
+        <w:t>salary</w:t>
+      </w:r>
+      <w:r>
+        <w:rPr>
+          <w:rFonts w:ascii="Times New Roman" w:hAnsi="Times New Roman" w:cs="Times New Roman"/>
+          <w:sz w:val="28"/>
+          <w:szCs w:val="28"/>
+        </w:rPr>
+        <w:t>/</w:t>
+      </w:r>
+    </w:p>
+    <w:p>
+      <w:pPr>
+        <w:rPr>
+          <w:rFonts w:ascii="Times New Roman" w:hAnsi="Times New Roman" w:cs="Times New Roman"/>
+          <w:sz w:val="28"/>
+          <w:szCs w:val="28"/>
+        </w:rPr>
+      </w:pPr>
+      <w:r>
+        <w:rPr>
+          <w:rFonts w:ascii="Times New Roman" w:hAnsi="Times New Roman" w:cs="Times New Roman"/>
+          <w:sz w:val="28"/>
+          <w:szCs w:val="28"/>
+        </w:rPr>
+        <w:drawing>
+          <wp:inline distT="0" distB="0" distL="0" distR="0" wp14:anchorId="15C3B4E1" wp14:editId="11D95647">
+            <wp:extent cx="5731510" cy="2770909"/>
+            <wp:effectExtent l="0" t="0" r="2540" b="0"/>
+            <wp:docPr id="20" name="Picture 20"/>
+            <wp:cNvGraphicFramePr>
+              <a:graphicFrameLocks xmlns:a="http://schemas.openxmlformats.org/drawingml/2006/main" noChangeAspect="1"/>
+            </wp:cNvGraphicFramePr>
+            <a:graphic xmlns:a="http://schemas.openxmlformats.org/drawingml/2006/main">
+              <a:graphicData uri="http://schemas.openxmlformats.org/drawingml/2006/picture">
+                <pic:pic xmlns:pic="http://schemas.openxmlformats.org/drawingml/2006/picture">
+                  <pic:nvPicPr>
+                    <pic:cNvPr id="1" name=""/>
+                    <pic:cNvPicPr/>
+                  </pic:nvPicPr>
+                  <pic:blipFill rotWithShape="1">
+                    <a:blip r:embed="rId67"/>
+                    <a:srcRect b="9954"/>
+                    <a:stretch/>
+                  </pic:blipFill>
+                  <pic:spPr bwMode="auto">
+                    <a:xfrm>
+                      <a:off x="0" y="0"/>
+                      <a:ext cx="5731510" cy="2770909"/>
+                    </a:xfrm>
+                    <a:prstGeom prst="rect">
+                      <a:avLst/>
+                    </a:prstGeom>
+                    <a:ln>
+                      <a:noFill/>
+                    </a:ln>
+                    <a:extLst>
+                      <a:ext uri="{53640926-AAD7-44D8-BBD7-CCE9431645EC}">
+                        <a14:shadowObscured xmlns:a14="http://schemas.microsoft.com/office/drawing/2010/main"/>
+                      </a:ext>
+                    </a:extLst>
+                  </pic:spPr>
+                </pic:pic>
+              </a:graphicData>
+            </a:graphic>
+          </wp:inline>
+        </w:drawing>
+      </w:r>
+    </w:p>
+    <w:p>
+      <w:pPr>
+        <w:rPr>
+          <w:rFonts w:ascii="Times New Roman" w:hAnsi="Times New Roman" w:cs="Times New Roman"/>
+          <w:sz w:val="28"/>
+          <w:szCs w:val="28"/>
+        </w:rPr>
+      </w:pPr>
+      <w:r>
+        <w:rPr>
+          <w:rFonts w:ascii="Times New Roman" w:hAnsi="Times New Roman" w:cs="Times New Roman"/>
+          <w:noProof/>
+          <w:sz w:val="28"/>
+          <w:szCs w:val="28"/>
+        </w:rPr>
+        <w:drawing>
+          <wp:inline distT="0" distB="0" distL="0" distR="0" wp14:anchorId="60055B1F" wp14:editId="7ECFD2A4">
+            <wp:extent cx="5203153" cy="4087091"/>
+            <wp:effectExtent l="0" t="0" r="0" b="8890"/>
+            <wp:docPr id="24" name="Picture 24"/>
+            <wp:cNvGraphicFramePr>
+              <a:graphicFrameLocks xmlns:a="http://schemas.openxmlformats.org/drawingml/2006/main" noChangeAspect="1"/>
+            </wp:cNvGraphicFramePr>
+            <a:graphic xmlns:a="http://schemas.openxmlformats.org/drawingml/2006/main">
+              <a:graphicData uri="http://schemas.openxmlformats.org/drawingml/2006/picture">
+                <pic:pic xmlns:pic="http://schemas.openxmlformats.org/drawingml/2006/picture">
+                  <pic:nvPicPr>
+                    <pic:cNvPr id="0" name="Picture 3"/>
+                    <pic:cNvPicPr>
+                      <a:picLocks noChangeAspect="1" noChangeArrowheads="1"/>
+                    </pic:cNvPicPr>
+                  </pic:nvPicPr>
+                  <pic:blipFill>
+                    <a:blip r:embed="rId68">
+                      <a:extLst>
+                        <a:ext uri="{28A0092B-C50C-407E-A947-70E740481C1C}">
+                          <a14:useLocalDpi xmlns:a14="http://schemas.microsoft.com/office/drawing/2010/main" val="0"/>
+                        </a:ext>
+                      </a:extLst>
+                    </a:blip>
+                    <a:srcRect/>
+                    <a:stretch>
+                      <a:fillRect/>
+                    </a:stretch>
+                  </pic:blipFill>
+                  <pic:spPr bwMode="auto">
+                    <a:xfrm>
+                      <a:off x="0" y="0"/>
+                      <a:ext cx="5224752" cy="4104057"/>
+                    </a:xfrm>
+                    <a:prstGeom prst="rect">
+                      <a:avLst/>
+                    </a:prstGeom>
+                    <a:noFill/>
+                  </pic:spPr>
+                </pic:pic>
+              </a:graphicData>
+            </a:graphic>
+          </wp:inline>
+        </w:drawing>
+      </w:r>
+    </w:p>
+    <w:p>
+      <w:pPr>
+        <w:rPr>
+          <w:rFonts w:ascii="Times New Roman" w:hAnsi="Times New Roman" w:cs="Times New Roman"/>
+          <w:sz w:val="28"/>
+          <w:szCs w:val="28"/>
+        </w:rPr>
+      </w:pPr>
+      <w:r>
+        <w:rPr>
+          <w:rFonts w:ascii="Times New Roman" w:hAnsi="Times New Roman" w:cs="Times New Roman"/>
+          <w:noProof/>
+          <w:sz w:val="28"/>
+          <w:szCs w:val="28"/>
+        </w:rPr>
+        <w:lastRenderedPageBreak/>
+        <w:drawing>
+          <wp:inline distT="0" distB="0" distL="0" distR="0" wp14:anchorId="16E235C8" wp14:editId="2359EF5A">
+            <wp:extent cx="4322618" cy="3395428"/>
+            <wp:effectExtent l="0" t="0" r="1905" b="0"/>
+            <wp:docPr id="22" name="Picture 22"/>
+            <wp:cNvGraphicFramePr>
+              <a:graphicFrameLocks xmlns:a="http://schemas.openxmlformats.org/drawingml/2006/main" noChangeAspect="1"/>
+            </wp:cNvGraphicFramePr>
+            <a:graphic xmlns:a="http://schemas.openxmlformats.org/drawingml/2006/main">
+              <a:graphicData uri="http://schemas.openxmlformats.org/drawingml/2006/picture">
+                <pic:pic xmlns:pic="http://schemas.openxmlformats.org/drawingml/2006/picture">
+                  <pic:nvPicPr>
+                    <pic:cNvPr id="0" name="Picture 2"/>
+                    <pic:cNvPicPr>
+                      <a:picLocks noChangeAspect="1" noChangeArrowheads="1"/>
+                    </pic:cNvPicPr>
+                  </pic:nvPicPr>
+                  <pic:blipFill>
+                    <a:blip r:embed="rId69">
+                      <a:extLst>
+                        <a:ext uri="{28A0092B-C50C-407E-A947-70E740481C1C}">
+                          <a14:useLocalDpi xmlns:a14="http://schemas.microsoft.com/office/drawing/2010/main" val="0"/>
+                        </a:ext>
+                      </a:extLst>
+                    </a:blip>
+                    <a:srcRect/>
+                    <a:stretch>
+                      <a:fillRect/>
+                    </a:stretch>
+                  </pic:blipFill>
+                  <pic:spPr bwMode="auto">
+                    <a:xfrm>
+                      <a:off x="0" y="0"/>
+                      <a:ext cx="4333284" cy="3403807"/>
+                    </a:xfrm>
+                    <a:prstGeom prst="rect">
+                      <a:avLst/>
+                    </a:prstGeom>
+                    <a:noFill/>
+                  </pic:spPr>
+                </pic:pic>
+              </a:graphicData>
+            </a:graphic>
+          </wp:inline>
+        </w:drawing>
+      </w:r>
+    </w:p>
+    <w:p>
+      <w:pPr>
+        <w:rPr>
+          <w:rFonts w:ascii="Times New Roman" w:hAnsi="Times New Roman" w:cs="Times New Roman"/>
+          <w:sz w:val="28"/>
+          <w:szCs w:val="28"/>
+        </w:rPr>
+      </w:pPr>
+      <w:r>
+        <w:rPr>
+          <w:rFonts w:ascii="Times New Roman" w:hAnsi="Times New Roman" w:cs="Times New Roman"/>
+          <w:sz w:val="28"/>
+          <w:szCs w:val="28"/>
+        </w:rPr>
+        <w:t>Interpretations:</w:t>
+      </w:r>
+    </w:p>
+    <w:p>
+      <w:pPr>
+        <w:jc w:val="both"/>
+        <w:rPr>
+          <w:rFonts w:ascii="Times New Roman" w:hAnsi="Times New Roman" w:cs="Times New Roman"/>
+          <w:sz w:val="28"/>
+          <w:szCs w:val="28"/>
+        </w:rPr>
+      </w:pPr>
+      <w:r>
+        <w:rPr>
+          <w:rFonts w:ascii="Times New Roman" w:hAnsi="Times New Roman" w:cs="Times New Roman"/>
+          <w:sz w:val="28"/>
+          <w:szCs w:val="28"/>
+        </w:rPr>
+        <w:t>Intercept (30732.10): This value represents the expected value of the dependent variable when the independent variable (</w:t>
+      </w:r>
+      <w:proofErr w:type="spellStart"/>
+      <w:r>
+        <w:rPr>
+          <w:rFonts w:ascii="Times New Roman" w:hAnsi="Times New Roman" w:cs="Times New Roman"/>
+          <w:sz w:val="28"/>
+          <w:szCs w:val="28"/>
+        </w:rPr>
+        <w:t>YearsExperience</w:t>
+      </w:r>
+      <w:proofErr w:type="spellEnd"/>
+      <w:r>
+        <w:rPr>
+          <w:rFonts w:ascii="Times New Roman" w:hAnsi="Times New Roman" w:cs="Times New Roman"/>
+          <w:sz w:val="28"/>
+          <w:szCs w:val="28"/>
+        </w:rPr>
+        <w:t>) is equal to zero. In simpler terms, it's the point where the regression line crosses the y-axis.</w:t>
+      </w:r>
+    </w:p>
+    <w:p>
+      <w:pPr>
+        <w:jc w:val="both"/>
+        <w:rPr>
+          <w:rFonts w:ascii="Times New Roman" w:hAnsi="Times New Roman" w:cs="Times New Roman"/>
+          <w:sz w:val="28"/>
+          <w:szCs w:val="28"/>
+        </w:rPr>
+      </w:pPr>
+      <w:proofErr w:type="spellStart"/>
+      <w:r>
+        <w:rPr>
+          <w:rFonts w:ascii="Times New Roman" w:hAnsi="Times New Roman" w:cs="Times New Roman"/>
+          <w:sz w:val="28"/>
+          <w:szCs w:val="28"/>
+        </w:rPr>
+        <w:t>YearsExperience</w:t>
+      </w:r>
+      <w:proofErr w:type="spellEnd"/>
+      <w:r>
+        <w:rPr>
+          <w:rFonts w:ascii="Times New Roman" w:hAnsi="Times New Roman" w:cs="Times New Roman"/>
+          <w:sz w:val="28"/>
+          <w:szCs w:val="28"/>
+        </w:rPr>
+        <w:t xml:space="preserve"> (8557.83): This coefficient represents the change in the dependent variable for every one unit increase in the independent variable (</w:t>
+      </w:r>
+      <w:proofErr w:type="spellStart"/>
+      <w:r>
+        <w:rPr>
+          <w:rFonts w:ascii="Times New Roman" w:hAnsi="Times New Roman" w:cs="Times New Roman"/>
+          <w:sz w:val="28"/>
+          <w:szCs w:val="28"/>
+        </w:rPr>
+        <w:t>YearsExperience</w:t>
+      </w:r>
+      <w:proofErr w:type="spellEnd"/>
+      <w:r>
+        <w:rPr>
+          <w:rFonts w:ascii="Times New Roman" w:hAnsi="Times New Roman" w:cs="Times New Roman"/>
+          <w:sz w:val="28"/>
+          <w:szCs w:val="28"/>
+        </w:rPr>
+        <w:t>). It signifies the slope of the regression line. Since the coefficient is positive (8557.83), we can interpret that there's a positive linear relationship between years of experience and the dependent variable. In other words, as the years of experience increase by one unit, the dependent variable is expected to increase by 8557.83 units on average.</w:t>
+      </w:r>
+    </w:p>
+    <w:p>
+      <w:pPr>
+        <w:rPr>
+          <w:rFonts w:ascii="Times New Roman" w:hAnsi="Times New Roman" w:cs="Times New Roman"/>
+          <w:sz w:val="28"/>
+          <w:szCs w:val="28"/>
+        </w:rPr>
+      </w:pPr>
+    </w:p>
+    <w:p>
+      <w:pPr>
+        <w:rPr>
+          <w:rFonts w:ascii="Times New Roman" w:hAnsi="Times New Roman" w:cs="Times New Roman"/>
+          <w:sz w:val="28"/>
+          <w:szCs w:val="28"/>
+        </w:rPr>
+      </w:pPr>
+    </w:p>
+    <w:p>
+      <w:pPr>
+        <w:rPr>
+          <w:rFonts w:ascii="Times New Roman" w:hAnsi="Times New Roman" w:cs="Times New Roman"/>
+          <w:sz w:val="28"/>
+          <w:szCs w:val="28"/>
+        </w:rPr>
+      </w:pPr>
+    </w:p>
+    <w:p>
+      <w:pPr>
+        <w:rPr>
+          <w:rFonts w:ascii="Times New Roman" w:hAnsi="Times New Roman" w:cs="Times New Roman"/>
+          <w:sz w:val="28"/>
+          <w:szCs w:val="28"/>
+        </w:rPr>
+      </w:pPr>
+    </w:p>
+    <w:p>
+      <w:pPr>
+        <w:rPr>
+          <w:rFonts w:ascii="Times New Roman" w:hAnsi="Times New Roman" w:cs="Times New Roman"/>
+          <w:sz w:val="28"/>
+          <w:szCs w:val="28"/>
+        </w:rPr>
+      </w:pPr>
+    </w:p>
+    <w:p>
+      <w:pPr>
+        <w:rPr>
+          <w:rFonts w:ascii="Times New Roman" w:hAnsi="Times New Roman" w:cs="Times New Roman"/>
+          <w:sz w:val="28"/>
+          <w:szCs w:val="28"/>
+        </w:rPr>
+      </w:pPr>
+    </w:p>
+    <w:p>
+      <w:pPr>
+        <w:rPr>
+          <w:rFonts w:ascii="Times New Roman" w:hAnsi="Times New Roman" w:cs="Times New Roman"/>
+          <w:sz w:val="28"/>
+          <w:szCs w:val="28"/>
+        </w:rPr>
+      </w:pPr>
+    </w:p>
+    <w:p>
+      <w:pPr>
+        <w:rPr>
+          <w:rFonts w:ascii="Times New Roman" w:hAnsi="Times New Roman" w:cs="Times New Roman"/>
+          <w:sz w:val="28"/>
+          <w:szCs w:val="28"/>
+        </w:rPr>
+      </w:pPr>
+    </w:p>
+    <w:p>
+      <w:pPr>
+        <w:jc w:val="center"/>
+        <w:rPr>
+          <w:rFonts w:ascii="Times New Roman" w:hAnsi="Times New Roman" w:cs="Times New Roman"/>
+          <w:sz w:val="28"/>
+          <w:szCs w:val="28"/>
+        </w:rPr>
+      </w:pPr>
+      <w:r>
+        <w:rPr>
+          <w:rFonts w:ascii="Times New Roman" w:hAnsi="Times New Roman" w:cs="Times New Roman"/>
+          <w:sz w:val="28"/>
+          <w:szCs w:val="28"/>
+        </w:rPr>
+        <w:lastRenderedPageBreak/>
+        <w:t>Experiment 9</w:t>
+      </w:r>
+    </w:p>
+    <w:p>
+      <w:pPr>
+        <w:rPr>
+          <w:rFonts w:ascii="Times New Roman" w:hAnsi="Times New Roman" w:cs="Times New Roman"/>
+          <w:sz w:val="28"/>
+          <w:szCs w:val="28"/>
+        </w:rPr>
+      </w:pPr>
+      <w:r>
+        <w:rPr>
+          <w:rFonts w:ascii="Times New Roman" w:hAnsi="Times New Roman" w:cs="Times New Roman"/>
+          <w:sz w:val="28"/>
+          <w:szCs w:val="28"/>
+        </w:rPr>
+        <w:t>K-means Clustering in R:</w:t>
+      </w:r>
+    </w:p>
+    <w:p>
+      <w:pPr>
+        <w:rPr>
+          <w:rFonts w:ascii="Times New Roman" w:hAnsi="Times New Roman" w:cs="Times New Roman"/>
+          <w:sz w:val="28"/>
+          <w:szCs w:val="28"/>
+        </w:rPr>
+      </w:pPr>
+      <w:r>
+        <w:rPr>
+          <w:rFonts w:ascii="Times New Roman" w:hAnsi="Times New Roman" w:cs="Times New Roman"/>
+          <w:sz w:val="28"/>
+          <w:szCs w:val="28"/>
+        </w:rPr>
+        <w:t xml:space="preserve">Dataset: </w:t>
+      </w:r>
+      <w:r>
+        <w:rPr>
+          <w:rFonts w:ascii="Times New Roman" w:hAnsi="Times New Roman" w:cs="Times New Roman"/>
+          <w:sz w:val="28"/>
+          <w:szCs w:val="28"/>
+        </w:rPr>
+        <w:t>https://www.kaggle.com/datasets/saurabh00007/iriscsv</w:t>
+      </w:r>
+    </w:p>
+    <w:p>
+      <w:pPr>
+        <w:rPr>
+          <w:rFonts w:ascii="Times New Roman" w:hAnsi="Times New Roman" w:cs="Times New Roman"/>
+          <w:sz w:val="28"/>
+          <w:szCs w:val="28"/>
+        </w:rPr>
+      </w:pPr>
+      <w:r>
+        <w:rPr>
+          <w:rFonts w:ascii="Times New Roman" w:hAnsi="Times New Roman" w:cs="Times New Roman"/>
+          <w:sz w:val="28"/>
+          <w:szCs w:val="28"/>
+        </w:rPr>
+        <w:drawing>
+          <wp:inline distT="0" distB="0" distL="0" distR="0" wp14:anchorId="4C16BD93" wp14:editId="765215D9">
+            <wp:extent cx="5731510" cy="3844925"/>
+            <wp:effectExtent l="0" t="0" r="2540" b="3175"/>
+            <wp:docPr id="25" name="Picture 25"/>
+            <wp:cNvGraphicFramePr>
+              <a:graphicFrameLocks xmlns:a="http://schemas.openxmlformats.org/drawingml/2006/main" noChangeAspect="1"/>
+            </wp:cNvGraphicFramePr>
+            <a:graphic xmlns:a="http://schemas.openxmlformats.org/drawingml/2006/main">
+              <a:graphicData uri="http://schemas.openxmlformats.org/drawingml/2006/picture">
+                <pic:pic xmlns:pic="http://schemas.openxmlformats.org/drawingml/2006/picture">
+                  <pic:nvPicPr>
+                    <pic:cNvPr id="1" name=""/>
+                    <pic:cNvPicPr/>
+                  </pic:nvPicPr>
+                  <pic:blipFill>
+                    <a:blip r:embed="rId70"/>
+                    <a:stretch>
+                      <a:fillRect/>
+                    </a:stretch>
+                  </pic:blipFill>
+                  <pic:spPr>
+                    <a:xfrm>
+                      <a:off x="0" y="0"/>
+                      <a:ext cx="5731510" cy="3844925"/>
+                    </a:xfrm>
+                    <a:prstGeom prst="rect">
+                      <a:avLst/>
+                    </a:prstGeom>
+                  </pic:spPr>
+                </pic:pic>
+              </a:graphicData>
+            </a:graphic>
+          </wp:inline>
+        </w:drawing>
+      </w:r>
+    </w:p>
+    <w:p>
+      <w:pPr>
+        <w:rPr>
+          <w:rFonts w:ascii="Times New Roman" w:hAnsi="Times New Roman" w:cs="Times New Roman"/>
+          <w:sz w:val="28"/>
+          <w:szCs w:val="28"/>
+        </w:rPr>
+      </w:pPr>
+      <w:r>
+        <w:rPr>
+          <w:rFonts w:ascii="Times New Roman" w:hAnsi="Times New Roman" w:cs="Times New Roman"/>
+          <w:noProof/>
+          <w:sz w:val="28"/>
+          <w:szCs w:val="28"/>
+        </w:rPr>
+        <w:drawing>
+          <wp:inline distT="0" distB="0" distL="0" distR="0" wp14:anchorId="50D97B70" wp14:editId="74D4066E">
+            <wp:extent cx="4419600" cy="3471609"/>
+            <wp:effectExtent l="0" t="0" r="0" b="0"/>
+            <wp:docPr id="27" name="Picture 27"/>
+            <wp:cNvGraphicFramePr>
+              <a:graphicFrameLocks xmlns:a="http://schemas.openxmlformats.org/drawingml/2006/main" noChangeAspect="1"/>
+            </wp:cNvGraphicFramePr>
+            <a:graphic xmlns:a="http://schemas.openxmlformats.org/drawingml/2006/main">
+              <a:graphicData uri="http://schemas.openxmlformats.org/drawingml/2006/picture">
+                <pic:pic xmlns:pic="http://schemas.openxmlformats.org/drawingml/2006/picture">
+                  <pic:nvPicPr>
+                    <pic:cNvPr id="0" name="Picture 4"/>
+                    <pic:cNvPicPr>
+                      <a:picLocks noChangeAspect="1" noChangeArrowheads="1"/>
+                    </pic:cNvPicPr>
+                  </pic:nvPicPr>
+                  <pic:blipFill>
+                    <a:blip r:embed="rId71">
+                      <a:extLst>
+                        <a:ext uri="{28A0092B-C50C-407E-A947-70E740481C1C}">
+                          <a14:useLocalDpi xmlns:a14="http://schemas.microsoft.com/office/drawing/2010/main" val="0"/>
+                        </a:ext>
+                      </a:extLst>
+                    </a:blip>
+                    <a:srcRect/>
+                    <a:stretch>
+                      <a:fillRect/>
+                    </a:stretch>
+                  </pic:blipFill>
+                  <pic:spPr bwMode="auto">
+                    <a:xfrm>
+                      <a:off x="0" y="0"/>
+                      <a:ext cx="4432187" cy="3481496"/>
+                    </a:xfrm>
+                    <a:prstGeom prst="rect">
+                      <a:avLst/>
+                    </a:prstGeom>
+                    <a:noFill/>
+                  </pic:spPr>
+                </pic:pic>
+              </a:graphicData>
+            </a:graphic>
+          </wp:inline>
+        </w:drawing>
+      </w:r>
+    </w:p>
+    <w:p>
+      <w:pPr>
+        <w:rPr>
+          <w:rFonts w:ascii="Times New Roman" w:hAnsi="Times New Roman" w:cs="Times New Roman"/>
+          <w:sz w:val="28"/>
+          <w:szCs w:val="28"/>
+        </w:rPr>
+      </w:pPr>
+      <w:r>
+        <w:rPr>
+          <w:rFonts w:ascii="Times New Roman" w:hAnsi="Times New Roman" w:cs="Times New Roman"/>
+          <w:noProof/>
+          <w:sz w:val="28"/>
+          <w:szCs w:val="28"/>
+        </w:rPr>
+        <w:lastRenderedPageBreak/>
+        <w:drawing>
+          <wp:inline distT="0" distB="0" distL="0" distR="0" wp14:anchorId="05D113FD" wp14:editId="65E12305">
+            <wp:extent cx="4462364" cy="3505200"/>
+            <wp:effectExtent l="0" t="0" r="0" b="0"/>
+            <wp:docPr id="30" name="Picture 30"/>
+            <wp:cNvGraphicFramePr>
+              <a:graphicFrameLocks xmlns:a="http://schemas.openxmlformats.org/drawingml/2006/main" noChangeAspect="1"/>
+            </wp:cNvGraphicFramePr>
+            <a:graphic xmlns:a="http://schemas.openxmlformats.org/drawingml/2006/main">
+              <a:graphicData uri="http://schemas.openxmlformats.org/drawingml/2006/picture">
+                <pic:pic xmlns:pic="http://schemas.openxmlformats.org/drawingml/2006/picture">
+                  <pic:nvPicPr>
+                    <pic:cNvPr id="0" name="Picture 5"/>
+                    <pic:cNvPicPr>
+                      <a:picLocks noChangeAspect="1" noChangeArrowheads="1"/>
+                    </pic:cNvPicPr>
+                  </pic:nvPicPr>
+                  <pic:blipFill>
+                    <a:blip r:embed="rId72">
+                      <a:extLst>
+                        <a:ext uri="{28A0092B-C50C-407E-A947-70E740481C1C}">
+                          <a14:useLocalDpi xmlns:a14="http://schemas.microsoft.com/office/drawing/2010/main" val="0"/>
+                        </a:ext>
+                      </a:extLst>
+                    </a:blip>
+                    <a:srcRect/>
+                    <a:stretch>
+                      <a:fillRect/>
+                    </a:stretch>
+                  </pic:blipFill>
+                  <pic:spPr bwMode="auto">
+                    <a:xfrm>
+                      <a:off x="0" y="0"/>
+                      <a:ext cx="4466624" cy="3508546"/>
+                    </a:xfrm>
+                    <a:prstGeom prst="rect">
+                      <a:avLst/>
+                    </a:prstGeom>
+                    <a:noFill/>
+                  </pic:spPr>
+                </pic:pic>
+              </a:graphicData>
+            </a:graphic>
+          </wp:inline>
+        </w:drawing>
+      </w:r>
+    </w:p>
+    <w:p>
+      <w:pPr>
+        <w:rPr>
+          <w:rFonts w:ascii="Times New Roman" w:hAnsi="Times New Roman" w:cs="Times New Roman"/>
+          <w:sz w:val="28"/>
+          <w:szCs w:val="28"/>
+        </w:rPr>
+      </w:pPr>
+      <w:r>
+        <w:rPr>
+          <w:rFonts w:ascii="Times New Roman" w:hAnsi="Times New Roman" w:cs="Times New Roman"/>
+          <w:noProof/>
+          <w:sz w:val="28"/>
+          <w:szCs w:val="28"/>
+        </w:rPr>
+        <w:drawing>
+          <wp:inline distT="0" distB="0" distL="0" distR="0" wp14:anchorId="39A85B41" wp14:editId="73643C35">
+            <wp:extent cx="5658795" cy="4445000"/>
+            <wp:effectExtent l="0" t="0" r="0" b="0"/>
+            <wp:docPr id="33" name="Picture 33"/>
+            <wp:cNvGraphicFramePr>
+              <a:graphicFrameLocks xmlns:a="http://schemas.openxmlformats.org/drawingml/2006/main" noChangeAspect="1"/>
+            </wp:cNvGraphicFramePr>
+            <a:graphic xmlns:a="http://schemas.openxmlformats.org/drawingml/2006/main">
+              <a:graphicData uri="http://schemas.openxmlformats.org/drawingml/2006/picture">
+                <pic:pic xmlns:pic="http://schemas.openxmlformats.org/drawingml/2006/picture">
+                  <pic:nvPicPr>
+                    <pic:cNvPr id="0" name="Picture 6"/>
+                    <pic:cNvPicPr>
+                      <a:picLocks noChangeAspect="1" noChangeArrowheads="1"/>
+                    </pic:cNvPicPr>
+                  </pic:nvPicPr>
+                  <pic:blipFill>
+                    <a:blip r:embed="rId73">
+                      <a:extLst>
+                        <a:ext uri="{28A0092B-C50C-407E-A947-70E740481C1C}">
+                          <a14:useLocalDpi xmlns:a14="http://schemas.microsoft.com/office/drawing/2010/main" val="0"/>
+                        </a:ext>
+                      </a:extLst>
+                    </a:blip>
+                    <a:srcRect/>
+                    <a:stretch>
+                      <a:fillRect/>
+                    </a:stretch>
+                  </pic:blipFill>
+                  <pic:spPr bwMode="auto">
+                    <a:xfrm>
+                      <a:off x="0" y="0"/>
+                      <a:ext cx="5662502" cy="4447912"/>
+                    </a:xfrm>
+                    <a:prstGeom prst="rect">
+                      <a:avLst/>
+                    </a:prstGeom>
+                    <a:noFill/>
+                  </pic:spPr>
+                </pic:pic>
+              </a:graphicData>
+            </a:graphic>
+          </wp:inline>
+        </w:drawing>
+      </w:r>
+    </w:p>
+    <w:p>
+      <w:pPr>
+        <w:rPr>
+          <w:rFonts w:ascii="Times New Roman" w:hAnsi="Times New Roman" w:cs="Times New Roman"/>
+          <w:sz w:val="28"/>
+          <w:szCs w:val="28"/>
+        </w:rPr>
+      </w:pPr>
+    </w:p>
+    <w:p>
+      <w:pPr>
+        <w:rPr>
+          <w:rFonts w:ascii="Times New Roman" w:hAnsi="Times New Roman" w:cs="Times New Roman"/>
+          <w:sz w:val="28"/>
+          <w:szCs w:val="28"/>
+        </w:rPr>
+      </w:pPr>
+      <w:r>
+        <w:rPr>
+          <w:rFonts w:ascii="Times New Roman" w:hAnsi="Times New Roman" w:cs="Times New Roman"/>
+          <w:noProof/>
+          <w:sz w:val="28"/>
+          <w:szCs w:val="28"/>
+        </w:rPr>
+        <w:lastRenderedPageBreak/>
+        <w:drawing>
+          <wp:inline distT="0" distB="0" distL="0" distR="0" wp14:anchorId="4B8B3472" wp14:editId="6C38DFE7">
+            <wp:extent cx="5691131" cy="4470400"/>
+            <wp:effectExtent l="0" t="0" r="5080" b="6350"/>
+            <wp:docPr id="35" name="Picture 35"/>
+            <wp:cNvGraphicFramePr>
+              <a:graphicFrameLocks xmlns:a="http://schemas.openxmlformats.org/drawingml/2006/main" noChangeAspect="1"/>
+            </wp:cNvGraphicFramePr>
+            <a:graphic xmlns:a="http://schemas.openxmlformats.org/drawingml/2006/main">
+              <a:graphicData uri="http://schemas.openxmlformats.org/drawingml/2006/picture">
+                <pic:pic xmlns:pic="http://schemas.openxmlformats.org/drawingml/2006/picture">
+                  <pic:nvPicPr>
+                    <pic:cNvPr id="0" name="Picture 7"/>
+                    <pic:cNvPicPr>
+                      <a:picLocks noChangeAspect="1" noChangeArrowheads="1"/>
+                    </pic:cNvPicPr>
+                  </pic:nvPicPr>
+                  <pic:blipFill>
+                    <a:blip r:embed="rId74">
+                      <a:extLst>
+                        <a:ext uri="{28A0092B-C50C-407E-A947-70E740481C1C}">
+                          <a14:useLocalDpi xmlns:a14="http://schemas.microsoft.com/office/drawing/2010/main" val="0"/>
+                        </a:ext>
+                      </a:extLst>
+                    </a:blip>
+                    <a:srcRect/>
+                    <a:stretch>
+                      <a:fillRect/>
+                    </a:stretch>
+                  </pic:blipFill>
+                  <pic:spPr bwMode="auto">
+                    <a:xfrm>
+                      <a:off x="0" y="0"/>
+                      <a:ext cx="5692415" cy="4471409"/>
+                    </a:xfrm>
+                    <a:prstGeom prst="rect">
+                      <a:avLst/>
+                    </a:prstGeom>
+                    <a:noFill/>
+                  </pic:spPr>
+                </pic:pic>
+              </a:graphicData>
+            </a:graphic>
+          </wp:inline>
+        </w:drawing>
+      </w:r>
+    </w:p>
+    <w:p>
+      <w:pPr>
+        <w:jc w:val="both"/>
+        <w:rPr>
+          <w:rFonts w:ascii="Times New Roman" w:hAnsi="Times New Roman" w:cs="Times New Roman"/>
+          <w:b/>
+          <w:bCs/>
+          <w:sz w:val="28"/>
+          <w:szCs w:val="28"/>
+        </w:rPr>
+      </w:pPr>
+      <w:r>
+        <w:rPr>
+          <w:rFonts w:ascii="Times New Roman" w:hAnsi="Times New Roman" w:cs="Times New Roman"/>
+          <w:b/>
+          <w:bCs/>
+          <w:sz w:val="28"/>
+          <w:szCs w:val="28"/>
+        </w:rPr>
+        <w:t>Results and Interpretation:</w:t>
+      </w:r>
+    </w:p>
+    <w:p>
+      <w:pPr>
+        <w:jc w:val="both"/>
+        <w:rPr>
+          <w:rFonts w:ascii="Times New Roman" w:hAnsi="Times New Roman" w:cs="Times New Roman"/>
+          <w:sz w:val="28"/>
+          <w:szCs w:val="28"/>
+        </w:rPr>
+      </w:pPr>
+      <w:r>
+        <w:rPr>
+          <w:rFonts w:ascii="Times New Roman" w:hAnsi="Times New Roman" w:cs="Times New Roman"/>
+          <w:sz w:val="28"/>
+          <w:szCs w:val="28"/>
+        </w:rPr>
+        <w:t>The output (kmeans.re) shows that the algorithm successfully assigned data points to three clusters with sizes 50, 62, and 38.</w:t>
+      </w:r>
+    </w:p>
+    <w:p>
+      <w:pPr>
+        <w:jc w:val="both"/>
+        <w:rPr>
+          <w:rFonts w:ascii="Times New Roman" w:hAnsi="Times New Roman" w:cs="Times New Roman"/>
+          <w:sz w:val="28"/>
+          <w:szCs w:val="28"/>
+        </w:rPr>
+      </w:pPr>
+      <w:r>
+        <w:rPr>
+          <w:rFonts w:ascii="Times New Roman" w:hAnsi="Times New Roman" w:cs="Times New Roman"/>
+          <w:sz w:val="28"/>
+          <w:szCs w:val="28"/>
+        </w:rPr>
+        <w:t>The kmeans.re$centers table displays the average values (centroids) for each cluster in terms of sepal and petal length and width.</w:t>
+      </w:r>
+    </w:p>
+    <w:p>
+      <w:pPr>
+        <w:pStyle w:val="ListParagraph"/>
+        <w:numPr>
+          <w:ilvl w:val="0"/>
+          <w:numId w:val="20"/>
+        </w:numPr>
+        <w:jc w:val="both"/>
+        <w:rPr>
+          <w:rFonts w:ascii="Times New Roman" w:hAnsi="Times New Roman" w:cs="Times New Roman"/>
+          <w:sz w:val="28"/>
+          <w:szCs w:val="28"/>
+        </w:rPr>
+      </w:pPr>
+      <w:r>
+        <w:rPr>
+          <w:rFonts w:ascii="Times New Roman" w:hAnsi="Times New Roman" w:cs="Times New Roman"/>
+          <w:sz w:val="28"/>
+          <w:szCs w:val="28"/>
+        </w:rPr>
+        <w:t>Cluster 1 (centroid: Sepal Length - 5.01, Sepal Width - 3.43) seems to represent flowers with the smallest overall dimensions.</w:t>
+      </w:r>
+    </w:p>
+    <w:p>
+      <w:pPr>
+        <w:pStyle w:val="ListParagraph"/>
+        <w:numPr>
+          <w:ilvl w:val="0"/>
+          <w:numId w:val="20"/>
+        </w:numPr>
+        <w:jc w:val="both"/>
+        <w:rPr>
+          <w:rFonts w:ascii="Times New Roman" w:hAnsi="Times New Roman" w:cs="Times New Roman"/>
+          <w:sz w:val="28"/>
+          <w:szCs w:val="28"/>
+        </w:rPr>
+      </w:pPr>
+      <w:r>
+        <w:rPr>
+          <w:rFonts w:ascii="Times New Roman" w:hAnsi="Times New Roman" w:cs="Times New Roman"/>
+          <w:sz w:val="28"/>
+          <w:szCs w:val="28"/>
+        </w:rPr>
+        <w:t>Cluster 2 (centroid: Sepal Length - 5.90, Sepal Width - 2.75) appears to group flowers with slightly larger sepals but narrower sepals compared to Cluster 3.</w:t>
+      </w:r>
+    </w:p>
+    <w:p>
+      <w:pPr>
+        <w:pStyle w:val="ListParagraph"/>
+        <w:numPr>
+          <w:ilvl w:val="0"/>
+          <w:numId w:val="20"/>
+        </w:numPr>
+        <w:jc w:val="both"/>
+        <w:rPr>
+          <w:rFonts w:ascii="Times New Roman" w:hAnsi="Times New Roman" w:cs="Times New Roman"/>
+          <w:sz w:val="28"/>
+          <w:szCs w:val="28"/>
+        </w:rPr>
+      </w:pPr>
+      <w:r>
+        <w:rPr>
+          <w:rFonts w:ascii="Times New Roman" w:hAnsi="Times New Roman" w:cs="Times New Roman"/>
+          <w:sz w:val="28"/>
+          <w:szCs w:val="28"/>
+        </w:rPr>
+        <w:t>Cluster 3 (centroid: Sepal Length - 6.85, Sepal Width - 3.07) likely represents flowers with the largest sepals and wider sepals on average.</w:t>
+      </w:r>
+    </w:p>
+    <w:p>
+      <w:pPr>
+        <w:jc w:val="both"/>
+        <w:rPr>
+          <w:rFonts w:ascii="Times New Roman" w:hAnsi="Times New Roman" w:cs="Times New Roman"/>
+          <w:sz w:val="28"/>
+          <w:szCs w:val="28"/>
+        </w:rPr>
+      </w:pPr>
+    </w:p>
+    <w:p>
+      <w:pPr>
+        <w:jc w:val="both"/>
+        <w:rPr>
+          <w:rFonts w:ascii="Times New Roman" w:hAnsi="Times New Roman" w:cs="Times New Roman"/>
+          <w:sz w:val="28"/>
+          <w:szCs w:val="28"/>
+        </w:rPr>
+      </w:pPr>
+    </w:p>
+    <w:p>
+      <w:pPr>
+        <w:jc w:val="both"/>
+        <w:rPr>
+          <w:rFonts w:ascii="Times New Roman" w:hAnsi="Times New Roman" w:cs="Times New Roman"/>
+          <w:sz w:val="28"/>
+          <w:szCs w:val="28"/>
+        </w:rPr>
+      </w:pPr>
+    </w:p>
+    <w:p>
+      <w:pPr>
+        <w:jc w:val="both"/>
+        <w:rPr>
+          <w:rFonts w:ascii="Times New Roman" w:hAnsi="Times New Roman" w:cs="Times New Roman"/>
+          <w:sz w:val="28"/>
+          <w:szCs w:val="28"/>
+        </w:rPr>
+      </w:pPr>
+    </w:p>
+    <w:p>
+      <w:pPr>
+        <w:jc w:val="both"/>
+        <w:rPr>
+          <w:rFonts w:ascii="Times New Roman" w:hAnsi="Times New Roman" w:cs="Times New Roman"/>
+          <w:sz w:val="28"/>
+          <w:szCs w:val="28"/>
+        </w:rPr>
+      </w:pPr>
+      <w:r>
+        <w:rPr>
+          <w:rFonts w:ascii="Times New Roman" w:hAnsi="Times New Roman" w:cs="Times New Roman"/>
+          <w:sz w:val="28"/>
+          <w:szCs w:val="28"/>
+        </w:rPr>
+        <w:lastRenderedPageBreak/>
+        <w:t>V</w:t>
+      </w:r>
+      <w:r>
+        <w:rPr>
+          <w:rFonts w:ascii="Times New Roman" w:hAnsi="Times New Roman" w:cs="Times New Roman"/>
+          <w:sz w:val="28"/>
+          <w:szCs w:val="28"/>
+        </w:rPr>
+        <w:t>isualized the cluster assignments (</w:t>
+      </w:r>
+      <w:proofErr w:type="spellStart"/>
+      <w:r>
+        <w:rPr>
+          <w:rFonts w:ascii="Times New Roman" w:hAnsi="Times New Roman" w:cs="Times New Roman"/>
+          <w:sz w:val="28"/>
+          <w:szCs w:val="28"/>
+        </w:rPr>
+        <w:t>kmeans.re$cluster</w:t>
+      </w:r>
+      <w:proofErr w:type="spellEnd"/>
+      <w:r>
+        <w:rPr>
+          <w:rFonts w:ascii="Times New Roman" w:hAnsi="Times New Roman" w:cs="Times New Roman"/>
+          <w:sz w:val="28"/>
+          <w:szCs w:val="28"/>
+        </w:rPr>
+        <w:t>) in two ways:</w:t>
+      </w:r>
+    </w:p>
+    <w:p>
+      <w:pPr>
+        <w:pStyle w:val="ListParagraph"/>
+        <w:numPr>
+          <w:ilvl w:val="0"/>
+          <w:numId w:val="21"/>
+        </w:numPr>
+        <w:jc w:val="both"/>
+        <w:rPr>
+          <w:rFonts w:ascii="Times New Roman" w:hAnsi="Times New Roman" w:cs="Times New Roman"/>
+          <w:sz w:val="28"/>
+          <w:szCs w:val="28"/>
+        </w:rPr>
+      </w:pPr>
+      <w:r>
+        <w:rPr>
+          <w:rFonts w:ascii="Times New Roman" w:hAnsi="Times New Roman" w:cs="Times New Roman"/>
+          <w:sz w:val="28"/>
+          <w:szCs w:val="28"/>
+        </w:rPr>
+        <w:t xml:space="preserve">By </w:t>
+      </w:r>
+      <w:r>
+        <w:rPr>
+          <w:rFonts w:ascii="Times New Roman" w:hAnsi="Times New Roman" w:cs="Times New Roman"/>
+          <w:sz w:val="28"/>
+          <w:szCs w:val="28"/>
+        </w:rPr>
+        <w:t>colouring</w:t>
+      </w:r>
+      <w:r>
+        <w:rPr>
+          <w:rFonts w:ascii="Times New Roman" w:hAnsi="Times New Roman" w:cs="Times New Roman"/>
+          <w:sz w:val="28"/>
+          <w:szCs w:val="28"/>
+        </w:rPr>
+        <w:t xml:space="preserve"> data points in a scatter plot based on their assigned cluster. This visually highlights the separation between clusters in the two-dimensional space of sepal length and width.</w:t>
+      </w:r>
+    </w:p>
+    <w:p>
+      <w:pPr>
+        <w:pStyle w:val="ListParagraph"/>
+        <w:numPr>
+          <w:ilvl w:val="0"/>
+          <w:numId w:val="21"/>
+        </w:numPr>
+        <w:jc w:val="both"/>
+        <w:rPr>
+          <w:rFonts w:ascii="Times New Roman" w:hAnsi="Times New Roman" w:cs="Times New Roman"/>
+          <w:sz w:val="28"/>
+          <w:szCs w:val="28"/>
+        </w:rPr>
+      </w:pPr>
+      <w:r>
+        <w:rPr>
+          <w:rFonts w:ascii="Times New Roman" w:hAnsi="Times New Roman" w:cs="Times New Roman"/>
+          <w:sz w:val="28"/>
+          <w:szCs w:val="28"/>
+        </w:rPr>
+        <w:t xml:space="preserve">By using the </w:t>
+      </w:r>
+      <w:proofErr w:type="spellStart"/>
+      <w:r>
+        <w:rPr>
+          <w:rFonts w:ascii="Times New Roman" w:hAnsi="Times New Roman" w:cs="Times New Roman"/>
+          <w:sz w:val="28"/>
+          <w:szCs w:val="28"/>
+        </w:rPr>
+        <w:t>clusplot</w:t>
+      </w:r>
+      <w:proofErr w:type="spellEnd"/>
+      <w:r>
+        <w:rPr>
+          <w:rFonts w:ascii="Times New Roman" w:hAnsi="Times New Roman" w:cs="Times New Roman"/>
+          <w:sz w:val="28"/>
+          <w:szCs w:val="28"/>
+        </w:rPr>
+        <w:t xml:space="preserve"> function from the </w:t>
+      </w:r>
+      <w:proofErr w:type="spellStart"/>
+      <w:r>
+        <w:rPr>
+          <w:rFonts w:ascii="Times New Roman" w:hAnsi="Times New Roman" w:cs="Times New Roman"/>
+          <w:sz w:val="28"/>
+          <w:szCs w:val="28"/>
+        </w:rPr>
+        <w:t>ClusterR</w:t>
+      </w:r>
+      <w:proofErr w:type="spellEnd"/>
+      <w:r>
+        <w:rPr>
+          <w:rFonts w:ascii="Times New Roman" w:hAnsi="Times New Roman" w:cs="Times New Roman"/>
+          <w:sz w:val="28"/>
+          <w:szCs w:val="28"/>
+        </w:rPr>
+        <w:t xml:space="preserve"> library, which creates a more comprehensive cluster plot with shading and labels.</w:t>
+      </w:r>
+    </w:p>
     <w:sectPr>
-      <w:footerReference w:type="default" r:id="rId64"/>
+      <w:footerReference w:type="default" r:id="rId75"/>
       <w:pgSz w:w="11906" w:h="16838"/>
       <w:pgMar w:top="1440" w:right="1440" w:bottom="1440" w:left="1440" w:header="708" w:footer="708" w:gutter="0"/>
       <w:pgBorders w:offsetFrom="page">
@@ -8055,6 +9934,119 @@
     </w:lvl>
   </w:abstractNum>
   <w:abstractNum w:abstractNumId="6" w15:restartNumberingAfterBreak="0">
+    <w:nsid w:val="29960B41"/>
+    <w:multiLevelType w:val="hybridMultilevel"/>
+    <w:tmpl w:val="E722938C"/>
+    <w:lvl w:ilvl="0" w:tplc="40090001">
+      <w:start w:val="1"/>
+      <w:numFmt w:val="bullet"/>
+      <w:lvlText w:val=""/>
+      <w:lvlJc w:val="left"/>
+      <w:pPr>
+        <w:ind w:left="720" w:hanging="360"/>
+      </w:pPr>
+      <w:rPr>
+        <w:rFonts w:ascii="Symbol" w:hAnsi="Symbol" w:hint="default"/>
+      </w:rPr>
+    </w:lvl>
+    <w:lvl w:ilvl="1" w:tplc="40090003" w:tentative="1">
+      <w:start w:val="1"/>
+      <w:numFmt w:val="bullet"/>
+      <w:lvlText w:val="o"/>
+      <w:lvlJc w:val="left"/>
+      <w:pPr>
+        <w:ind w:left="1440" w:hanging="360"/>
+      </w:pPr>
+      <w:rPr>
+        <w:rFonts w:ascii="Courier New" w:hAnsi="Courier New" w:cs="Courier New" w:hint="default"/>
+      </w:rPr>
+    </w:lvl>
+    <w:lvl w:ilvl="2" w:tplc="40090005" w:tentative="1">
+      <w:start w:val="1"/>
+      <w:numFmt w:val="bullet"/>
+      <w:lvlText w:val=""/>
+      <w:lvlJc w:val="left"/>
+      <w:pPr>
+        <w:ind w:left="2160" w:hanging="360"/>
+      </w:pPr>
+      <w:rPr>
+        <w:rFonts w:ascii="Wingdings" w:hAnsi="Wingdings" w:hint="default"/>
+      </w:rPr>
+    </w:lvl>
+    <w:lvl w:ilvl="3" w:tplc="40090001" w:tentative="1">
+      <w:start w:val="1"/>
+      <w:numFmt w:val="bullet"/>
+      <w:lvlText w:val=""/>
+      <w:lvlJc w:val="left"/>
+      <w:pPr>
+        <w:ind w:left="2880" w:hanging="360"/>
+      </w:pPr>
+      <w:rPr>
+        <w:rFonts w:ascii="Symbol" w:hAnsi="Symbol" w:hint="default"/>
+      </w:rPr>
+    </w:lvl>
+    <w:lvl w:ilvl="4" w:tplc="40090003" w:tentative="1">
+      <w:start w:val="1"/>
+      <w:numFmt w:val="bullet"/>
+      <w:lvlText w:val="o"/>
+      <w:lvlJc w:val="left"/>
+      <w:pPr>
+        <w:ind w:left="3600" w:hanging="360"/>
+      </w:pPr>
+      <w:rPr>
+        <w:rFonts w:ascii="Courier New" w:hAnsi="Courier New" w:cs="Courier New" w:hint="default"/>
+      </w:rPr>
+    </w:lvl>
+    <w:lvl w:ilvl="5" w:tplc="40090005" w:tentative="1">
+      <w:start w:val="1"/>
+      <w:numFmt w:val="bullet"/>
+      <w:lvlText w:val=""/>
+      <w:lvlJc w:val="left"/>
+      <w:pPr>
+        <w:ind w:left="4320" w:hanging="360"/>
+      </w:pPr>
+      <w:rPr>
+        <w:rFonts w:ascii="Wingdings" w:hAnsi="Wingdings" w:hint="default"/>
+      </w:rPr>
+    </w:lvl>
+    <w:lvl w:ilvl="6" w:tplc="40090001" w:tentative="1">
+      <w:start w:val="1"/>
+      <w:numFmt w:val="bullet"/>
+      <w:lvlText w:val=""/>
+      <w:lvlJc w:val="left"/>
+      <w:pPr>
+        <w:ind w:left="5040" w:hanging="360"/>
+      </w:pPr>
+      <w:rPr>
+        <w:rFonts w:ascii="Symbol" w:hAnsi="Symbol" w:hint="default"/>
+      </w:rPr>
+    </w:lvl>
+    <w:lvl w:ilvl="7" w:tplc="40090003" w:tentative="1">
+      <w:start w:val="1"/>
+      <w:numFmt w:val="bullet"/>
+      <w:lvlText w:val="o"/>
+      <w:lvlJc w:val="left"/>
+      <w:pPr>
+        <w:ind w:left="5760" w:hanging="360"/>
+      </w:pPr>
+      <w:rPr>
+        <w:rFonts w:ascii="Courier New" w:hAnsi="Courier New" w:cs="Courier New" w:hint="default"/>
+      </w:rPr>
+    </w:lvl>
+    <w:lvl w:ilvl="8" w:tplc="40090005" w:tentative="1">
+      <w:start w:val="1"/>
+      <w:numFmt w:val="bullet"/>
+      <w:lvlText w:val=""/>
+      <w:lvlJc w:val="left"/>
+      <w:pPr>
+        <w:ind w:left="6480" w:hanging="360"/>
+      </w:pPr>
+      <w:rPr>
+        <w:rFonts w:ascii="Wingdings" w:hAnsi="Wingdings" w:hint="default"/>
+      </w:rPr>
+    </w:lvl>
+  </w:abstractNum>
+  <w:abstractNum w:abstractNumId="7" w15:restartNumberingAfterBreak="0">
     <w:nsid w:val="2DAF437F"/>
     <w:multiLevelType w:val="hybridMultilevel"/>
     <w:tmpl w:val="46CEBA6A"/>
@@ -8167,7 +10159,7 @@
       </w:rPr>
     </w:lvl>
   </w:abstractNum>
-  <w:abstractNum w:abstractNumId="7" w15:restartNumberingAfterBreak="0">
+  <w:abstractNum w:abstractNumId="8" w15:restartNumberingAfterBreak="0">
     <w:nsid w:val="327276C9"/>
     <w:multiLevelType w:val="hybridMultilevel"/>
     <w:tmpl w:val="D73CCA3C"/>
@@ -8280,7 +10272,120 @@
       </w:rPr>
     </w:lvl>
   </w:abstractNum>
-  <w:abstractNum w:abstractNumId="8" w15:restartNumberingAfterBreak="0">
+  <w:abstractNum w:abstractNumId="9" w15:restartNumberingAfterBreak="0">
+    <w:nsid w:val="340B4215"/>
+    <w:multiLevelType w:val="hybridMultilevel"/>
+    <w:tmpl w:val="A7D671BC"/>
+    <w:lvl w:ilvl="0" w:tplc="40090001">
+      <w:start w:val="1"/>
+      <w:numFmt w:val="bullet"/>
+      <w:lvlText w:val=""/>
+      <w:lvlJc w:val="left"/>
+      <w:pPr>
+        <w:ind w:left="720" w:hanging="360"/>
+      </w:pPr>
+      <w:rPr>
+        <w:rFonts w:ascii="Symbol" w:hAnsi="Symbol" w:hint="default"/>
+      </w:rPr>
+    </w:lvl>
+    <w:lvl w:ilvl="1" w:tplc="40090003" w:tentative="1">
+      <w:start w:val="1"/>
+      <w:numFmt w:val="bullet"/>
+      <w:lvlText w:val="o"/>
+      <w:lvlJc w:val="left"/>
+      <w:pPr>
+        <w:ind w:left="1440" w:hanging="360"/>
+      </w:pPr>
+      <w:rPr>
+        <w:rFonts w:ascii="Courier New" w:hAnsi="Courier New" w:cs="Courier New" w:hint="default"/>
+      </w:rPr>
+    </w:lvl>
+    <w:lvl w:ilvl="2" w:tplc="40090005" w:tentative="1">
+      <w:start w:val="1"/>
+      <w:numFmt w:val="bullet"/>
+      <w:lvlText w:val=""/>
+      <w:lvlJc w:val="left"/>
+      <w:pPr>
+        <w:ind w:left="2160" w:hanging="360"/>
+      </w:pPr>
+      <w:rPr>
+        <w:rFonts w:ascii="Wingdings" w:hAnsi="Wingdings" w:hint="default"/>
+      </w:rPr>
+    </w:lvl>
+    <w:lvl w:ilvl="3" w:tplc="40090001" w:tentative="1">
+      <w:start w:val="1"/>
+      <w:numFmt w:val="bullet"/>
+      <w:lvlText w:val=""/>
+      <w:lvlJc w:val="left"/>
+      <w:pPr>
+        <w:ind w:left="2880" w:hanging="360"/>
+      </w:pPr>
+      <w:rPr>
+        <w:rFonts w:ascii="Symbol" w:hAnsi="Symbol" w:hint="default"/>
+      </w:rPr>
+    </w:lvl>
+    <w:lvl w:ilvl="4" w:tplc="40090003" w:tentative="1">
+      <w:start w:val="1"/>
+      <w:numFmt w:val="bullet"/>
+      <w:lvlText w:val="o"/>
+      <w:lvlJc w:val="left"/>
+      <w:pPr>
+        <w:ind w:left="3600" w:hanging="360"/>
+      </w:pPr>
+      <w:rPr>
+        <w:rFonts w:ascii="Courier New" w:hAnsi="Courier New" w:cs="Courier New" w:hint="default"/>
+      </w:rPr>
+    </w:lvl>
+    <w:lvl w:ilvl="5" w:tplc="40090005" w:tentative="1">
+      <w:start w:val="1"/>
+      <w:numFmt w:val="bullet"/>
+      <w:lvlText w:val=""/>
+      <w:lvlJc w:val="left"/>
+      <w:pPr>
+        <w:ind w:left="4320" w:hanging="360"/>
+      </w:pPr>
+      <w:rPr>
+        <w:rFonts w:ascii="Wingdings" w:hAnsi="Wingdings" w:hint="default"/>
+      </w:rPr>
+    </w:lvl>
+    <w:lvl w:ilvl="6" w:tplc="40090001" w:tentative="1">
+      <w:start w:val="1"/>
+      <w:numFmt w:val="bullet"/>
+      <w:lvlText w:val=""/>
+      <w:lvlJc w:val="left"/>
+      <w:pPr>
+        <w:ind w:left="5040" w:hanging="360"/>
+      </w:pPr>
+      <w:rPr>
+        <w:rFonts w:ascii="Symbol" w:hAnsi="Symbol" w:hint="default"/>
+      </w:rPr>
+    </w:lvl>
+    <w:lvl w:ilvl="7" w:tplc="40090003" w:tentative="1">
+      <w:start w:val="1"/>
+      <w:numFmt w:val="bullet"/>
+      <w:lvlText w:val="o"/>
+      <w:lvlJc w:val="left"/>
+      <w:pPr>
+        <w:ind w:left="5760" w:hanging="360"/>
+      </w:pPr>
+      <w:rPr>
+        <w:rFonts w:ascii="Courier New" w:hAnsi="Courier New" w:cs="Courier New" w:hint="default"/>
+      </w:rPr>
+    </w:lvl>
+    <w:lvl w:ilvl="8" w:tplc="40090005" w:tentative="1">
+      <w:start w:val="1"/>
+      <w:numFmt w:val="bullet"/>
+      <w:lvlText w:val=""/>
+      <w:lvlJc w:val="left"/>
+      <w:pPr>
+        <w:ind w:left="6480" w:hanging="360"/>
+      </w:pPr>
+      <w:rPr>
+        <w:rFonts w:ascii="Wingdings" w:hAnsi="Wingdings" w:hint="default"/>
+      </w:rPr>
+    </w:lvl>
+  </w:abstractNum>
+  <w:abstractNum w:abstractNumId="10" w15:restartNumberingAfterBreak="0">
     <w:nsid w:val="3AFA43F6"/>
     <w:multiLevelType w:val="hybridMultilevel"/>
     <w:tmpl w:val="FF3A0BA6"/>
@@ -8393,7 +10498,7 @@
       </w:rPr>
     </w:lvl>
   </w:abstractNum>
-  <w:abstractNum w:abstractNumId="9" w15:restartNumberingAfterBreak="0">
+  <w:abstractNum w:abstractNumId="11" w15:restartNumberingAfterBreak="0">
     <w:nsid w:val="3F2B2009"/>
     <w:multiLevelType w:val="hybridMultilevel"/>
     <w:tmpl w:val="E8D261A2"/>
@@ -8506,7 +10611,7 @@
       </w:rPr>
     </w:lvl>
   </w:abstractNum>
-  <w:abstractNum w:abstractNumId="10" w15:restartNumberingAfterBreak="0">
+  <w:abstractNum w:abstractNumId="12" w15:restartNumberingAfterBreak="0">
     <w:nsid w:val="3F6C4B5D"/>
     <w:multiLevelType w:val="hybridMultilevel"/>
     <w:tmpl w:val="D8DABA8A"/>
@@ -8619,7 +10724,7 @@
       </w:rPr>
     </w:lvl>
   </w:abstractNum>
-  <w:abstractNum w:abstractNumId="11" w15:restartNumberingAfterBreak="0">
+  <w:abstractNum w:abstractNumId="13" w15:restartNumberingAfterBreak="0">
     <w:nsid w:val="40AB207C"/>
     <w:multiLevelType w:val="hybridMultilevel"/>
     <w:tmpl w:val="C34A8332"/>
@@ -8732,7 +10837,7 @@
       </w:rPr>
     </w:lvl>
   </w:abstractNum>
-  <w:abstractNum w:abstractNumId="12" w15:restartNumberingAfterBreak="0">
+  <w:abstractNum w:abstractNumId="14" w15:restartNumberingAfterBreak="0">
     <w:nsid w:val="4E6074FD"/>
     <w:multiLevelType w:val="hybridMultilevel"/>
     <w:tmpl w:val="C6B81004"/>
@@ -8818,7 +10923,7 @@
       </w:pPr>
     </w:lvl>
   </w:abstractNum>
-  <w:abstractNum w:abstractNumId="13" w15:restartNumberingAfterBreak="0">
+  <w:abstractNum w:abstractNumId="15" w15:restartNumberingAfterBreak="0">
     <w:nsid w:val="53DB2F64"/>
     <w:multiLevelType w:val="hybridMultilevel"/>
     <w:tmpl w:val="779ADF34"/>
@@ -8931,7 +11036,120 @@
       </w:rPr>
     </w:lvl>
   </w:abstractNum>
-  <w:abstractNum w:abstractNumId="14" w15:restartNumberingAfterBreak="0">
+  <w:abstractNum w:abstractNumId="16" w15:restartNumberingAfterBreak="0">
+    <w:nsid w:val="5BBC0384"/>
+    <w:multiLevelType w:val="hybridMultilevel"/>
+    <w:tmpl w:val="16C039E4"/>
+    <w:lvl w:ilvl="0" w:tplc="40090001">
+      <w:start w:val="1"/>
+      <w:numFmt w:val="bullet"/>
+      <w:lvlText w:val=""/>
+      <w:lvlJc w:val="left"/>
+      <w:pPr>
+        <w:ind w:left="720" w:hanging="360"/>
+      </w:pPr>
+      <w:rPr>
+        <w:rFonts w:ascii="Symbol" w:hAnsi="Symbol" w:hint="default"/>
+      </w:rPr>
+    </w:lvl>
+    <w:lvl w:ilvl="1" w:tplc="40090003" w:tentative="1">
+      <w:start w:val="1"/>
+      <w:numFmt w:val="bullet"/>
+      <w:lvlText w:val="o"/>
+      <w:lvlJc w:val="left"/>
+      <w:pPr>
+        <w:ind w:left="1440" w:hanging="360"/>
+      </w:pPr>
+      <w:rPr>
+        <w:rFonts w:ascii="Courier New" w:hAnsi="Courier New" w:cs="Courier New" w:hint="default"/>
+      </w:rPr>
+    </w:lvl>
+    <w:lvl w:ilvl="2" w:tplc="40090005" w:tentative="1">
+      <w:start w:val="1"/>
+      <w:numFmt w:val="bullet"/>
+      <w:lvlText w:val=""/>
+      <w:lvlJc w:val="left"/>
+      <w:pPr>
+        <w:ind w:left="2160" w:hanging="360"/>
+      </w:pPr>
+      <w:rPr>
+        <w:rFonts w:ascii="Wingdings" w:hAnsi="Wingdings" w:hint="default"/>
+      </w:rPr>
+    </w:lvl>
+    <w:lvl w:ilvl="3" w:tplc="40090001" w:tentative="1">
+      <w:start w:val="1"/>
+      <w:numFmt w:val="bullet"/>
+      <w:lvlText w:val=""/>
+      <w:lvlJc w:val="left"/>
+      <w:pPr>
+        <w:ind w:left="2880" w:hanging="360"/>
+      </w:pPr>
+      <w:rPr>
+        <w:rFonts w:ascii="Symbol" w:hAnsi="Symbol" w:hint="default"/>
+      </w:rPr>
+    </w:lvl>
+    <w:lvl w:ilvl="4" w:tplc="40090003" w:tentative="1">
+      <w:start w:val="1"/>
+      <w:numFmt w:val="bullet"/>
+      <w:lvlText w:val="o"/>
+      <w:lvlJc w:val="left"/>
+      <w:pPr>
+        <w:ind w:left="3600" w:hanging="360"/>
+      </w:pPr>
+      <w:rPr>
+        <w:rFonts w:ascii="Courier New" w:hAnsi="Courier New" w:cs="Courier New" w:hint="default"/>
+      </w:rPr>
+    </w:lvl>
+    <w:lvl w:ilvl="5" w:tplc="40090005" w:tentative="1">
+      <w:start w:val="1"/>
+      <w:numFmt w:val="bullet"/>
+      <w:lvlText w:val=""/>
+      <w:lvlJc w:val="left"/>
+      <w:pPr>
+        <w:ind w:left="4320" w:hanging="360"/>
+      </w:pPr>
+      <w:rPr>
+        <w:rFonts w:ascii="Wingdings" w:hAnsi="Wingdings" w:hint="default"/>
+      </w:rPr>
+    </w:lvl>
+    <w:lvl w:ilvl="6" w:tplc="40090001" w:tentative="1">
+      <w:start w:val="1"/>
+      <w:numFmt w:val="bullet"/>
+      <w:lvlText w:val=""/>
+      <w:lvlJc w:val="left"/>
+      <w:pPr>
+        <w:ind w:left="5040" w:hanging="360"/>
+      </w:pPr>
+      <w:rPr>
+        <w:rFonts w:ascii="Symbol" w:hAnsi="Symbol" w:hint="default"/>
+      </w:rPr>
+    </w:lvl>
+    <w:lvl w:ilvl="7" w:tplc="40090003" w:tentative="1">
+      <w:start w:val="1"/>
+      <w:numFmt w:val="bullet"/>
+      <w:lvlText w:val="o"/>
+      <w:lvlJc w:val="left"/>
+      <w:pPr>
+        <w:ind w:left="5760" w:hanging="360"/>
+      </w:pPr>
+      <w:rPr>
+        <w:rFonts w:ascii="Courier New" w:hAnsi="Courier New" w:cs="Courier New" w:hint="default"/>
+      </w:rPr>
+    </w:lvl>
+    <w:lvl w:ilvl="8" w:tplc="40090005" w:tentative="1">
+      <w:start w:val="1"/>
+      <w:numFmt w:val="bullet"/>
+      <w:lvlText w:val=""/>
+      <w:lvlJc w:val="left"/>
+      <w:pPr>
+        <w:ind w:left="6480" w:hanging="360"/>
+      </w:pPr>
+      <w:rPr>
+        <w:rFonts w:ascii="Wingdings" w:hAnsi="Wingdings" w:hint="default"/>
+      </w:rPr>
+    </w:lvl>
+  </w:abstractNum>
+  <w:abstractNum w:abstractNumId="17" w15:restartNumberingAfterBreak="0">
     <w:nsid w:val="61055A7F"/>
     <w:multiLevelType w:val="hybridMultilevel"/>
     <w:tmpl w:val="012E9CDC"/>
@@ -9044,7 +11262,7 @@
       </w:rPr>
     </w:lvl>
   </w:abstractNum>
-  <w:abstractNum w:abstractNumId="15" w15:restartNumberingAfterBreak="0">
+  <w:abstractNum w:abstractNumId="18" w15:restartNumberingAfterBreak="0">
     <w:nsid w:val="6A4F1695"/>
     <w:multiLevelType w:val="hybridMultilevel"/>
     <w:tmpl w:val="5052E68E"/>
@@ -9157,7 +11375,7 @@
       </w:rPr>
     </w:lvl>
   </w:abstractNum>
-  <w:abstractNum w:abstractNumId="16" w15:restartNumberingAfterBreak="0">
+  <w:abstractNum w:abstractNumId="19" w15:restartNumberingAfterBreak="0">
     <w:nsid w:val="6D551FD1"/>
     <w:multiLevelType w:val="hybridMultilevel"/>
     <w:tmpl w:val="7AB6F5B2"/>
@@ -9270,7 +11488,7 @@
       </w:rPr>
     </w:lvl>
   </w:abstractNum>
-  <w:abstractNum w:abstractNumId="17" w15:restartNumberingAfterBreak="0">
+  <w:abstractNum w:abstractNumId="20" w15:restartNumberingAfterBreak="0">
     <w:nsid w:val="732D5C39"/>
     <w:multiLevelType w:val="hybridMultilevel"/>
     <w:tmpl w:val="601C658E"/>
@@ -9383,7 +11601,7 @@
       </w:rPr>
     </w:lvl>
   </w:abstractNum>
-  <w:abstractNum w:abstractNumId="18" w15:restartNumberingAfterBreak="0">
+  <w:abstractNum w:abstractNumId="21" w15:restartNumberingAfterBreak="0">
     <w:nsid w:val="76D8214D"/>
     <w:multiLevelType w:val="hybridMultilevel"/>
     <w:tmpl w:val="E3ACC130"/>
@@ -9497,31 +11715,31 @@
     </w:lvl>
   </w:abstractNum>
   <w:num w:numId="1" w16cid:durableId="906765103">
-    <w:abstractNumId w:val="16"/>
+    <w:abstractNumId w:val="19"/>
   </w:num>
   <w:num w:numId="2" w16cid:durableId="1706833611">
-    <w:abstractNumId w:val="11"/>
+    <w:abstractNumId w:val="13"/>
   </w:num>
   <w:num w:numId="3" w16cid:durableId="232589277">
-    <w:abstractNumId w:val="14"/>
+    <w:abstractNumId w:val="17"/>
   </w:num>
   <w:num w:numId="4" w16cid:durableId="1650281824">
     <w:abstractNumId w:val="3"/>
   </w:num>
   <w:num w:numId="5" w16cid:durableId="2011715047">
-    <w:abstractNumId w:val="9"/>
+    <w:abstractNumId w:val="11"/>
   </w:num>
   <w:num w:numId="6" w16cid:durableId="1291863167">
-    <w:abstractNumId w:val="17"/>
+    <w:abstractNumId w:val="20"/>
   </w:num>
   <w:num w:numId="7" w16cid:durableId="996810327">
-    <w:abstractNumId w:val="7"/>
+    <w:abstractNumId w:val="8"/>
   </w:num>
   <w:num w:numId="8" w16cid:durableId="654140622">
-    <w:abstractNumId w:val="18"/>
+    <w:abstractNumId w:val="21"/>
   </w:num>
   <w:num w:numId="9" w16cid:durableId="288751910">
-    <w:abstractNumId w:val="8"/>
+    <w:abstractNumId w:val="10"/>
   </w:num>
   <w:num w:numId="10" w16cid:durableId="1909420376">
     <w:abstractNumId w:val="4"/>
@@ -9533,25 +11751,34 @@
     <w:abstractNumId w:val="1"/>
   </w:num>
   <w:num w:numId="13" w16cid:durableId="2002736796">
-    <w:abstractNumId w:val="13"/>
+    <w:abstractNumId w:val="15"/>
   </w:num>
   <w:num w:numId="14" w16cid:durableId="1671978579">
-    <w:abstractNumId w:val="15"/>
+    <w:abstractNumId w:val="18"/>
   </w:num>
   <w:num w:numId="15" w16cid:durableId="215092524">
     <w:abstractNumId w:val="2"/>
   </w:num>
   <w:num w:numId="16" w16cid:durableId="1688671358">
-    <w:abstractNumId w:val="12"/>
+    <w:abstractNumId w:val="14"/>
   </w:num>
   <w:num w:numId="17" w16cid:durableId="24647919">
-    <w:abstractNumId w:val="6"/>
+    <w:abstractNumId w:val="7"/>
   </w:num>
   <w:num w:numId="18" w16cid:durableId="1823230768">
-    <w:abstractNumId w:val="10"/>
+    <w:abstractNumId w:val="12"/>
   </w:num>
   <w:num w:numId="19" w16cid:durableId="1871334088">
     <w:abstractNumId w:val="5"/>
+  </w:num>
+  <w:num w:numId="20" w16cid:durableId="506601802">
+    <w:abstractNumId w:val="16"/>
+  </w:num>
+  <w:num w:numId="21" w16cid:durableId="556940669">
+    <w:abstractNumId w:val="6"/>
+  </w:num>
+  <w:num w:numId="22" w16cid:durableId="403454346">
+    <w:abstractNumId w:val="9"/>
   </w:num>
 </w:numbering>
 </file>

</xml_diff>